<commit_message>
L'application est fonctionnelle ! (Reste à ajouter l'image de l'avatar)
</commit_message>
<xml_diff>
--- a/maFichePersonnageJDR/Templates/template_fiche.docx
+++ b/maFichePersonnageJDR/Templates/template_fiche.docx
@@ -328,6 +328,261 @@
         </w:tc>
       </w:tr>
     </w:tbl>
+    <w:p>
+      <w:pPr/>
+      <w:r>
+        <w:tab/>
+        <w:t xml:space="preserve">Adresse : 5</w:t>
+      </w:r>
+      <w:r>
+        <w:tab/>
+        <w:tab/>
+        <w:tab/>
+        <w:tab/>
+        <w:t xml:space="preserve">Explosifs : 0</w:t>
+      </w:r>
+    </w:p>
+    <w:p>
+      <w:pPr>
+        <w:rPr/>
+      </w:pPr>
+      <w:r>
+        <w:tab/>
+        <w:t xml:space="preserve">Agilité : 0</w:t>
+      </w:r>
+      <w:r>
+        <w:tab/>
+        <w:tab/>
+        <w:tab/>
+        <w:tab/>
+        <w:t xml:space="preserve">Force : 0</w:t>
+      </w:r>
+    </w:p>
+    <w:p>
+      <w:pPr>
+        <w:rPr/>
+      </w:pPr>
+      <w:r>
+        <w:tab/>
+        <w:t xml:space="preserve">Animale : 0</w:t>
+      </w:r>
+      <w:r>
+        <w:tab/>
+        <w:tab/>
+        <w:tab/>
+        <w:tab/>
+        <w:t xml:space="preserve">Intimidation : 0</w:t>
+      </w:r>
+    </w:p>
+    <w:p>
+      <w:pPr>
+        <w:rPr/>
+      </w:pPr>
+      <w:r>
+        <w:tab/>
+        <w:t xml:space="preserve">Artisanat : 0</w:t>
+      </w:r>
+      <w:r>
+        <w:tab/>
+        <w:tab/>
+        <w:tab/>
+        <w:tab/>
+        <w:t xml:space="preserve">Langages : 0</w:t>
+      </w:r>
+    </w:p>
+    <w:p>
+      <w:pPr>
+        <w:rPr/>
+      </w:pPr>
+      <w:r>
+        <w:tab/>
+        <w:t xml:space="preserve">Botanique : 0</w:t>
+      </w:r>
+      <w:r>
+        <w:tab/>
+        <w:tab/>
+        <w:tab/>
+        <w:tab/>
+        <w:t xml:space="preserve">Mécanique : 5</w:t>
+      </w:r>
+    </w:p>
+    <w:p>
+      <w:pPr>
+        <w:rPr/>
+      </w:pPr>
+      <w:r>
+        <w:tab/>
+        <w:t xml:space="preserve">Connaissances géographiques : 0</w:t>
+      </w:r>
+      <w:r>
+        <w:tab/>
+        <w:t xml:space="preserve">Médecine : 0</w:t>
+      </w:r>
+    </w:p>
+    <w:p>
+      <w:pPr>
+        <w:rPr/>
+      </w:pPr>
+      <w:r>
+        <w:tab/>
+        <w:t xml:space="preserve">Connaissances historiques : 0</w:t>
+      </w:r>
+      <w:r>
+        <w:tab/>
+        <w:tab/>
+        <w:t xml:space="preserve">Natation : 0</w:t>
+      </w:r>
+    </w:p>
+    <w:p>
+      <w:pPr>
+        <w:rPr/>
+      </w:pPr>
+      <w:r>
+        <w:tab/>
+        <w:t xml:space="preserve">Connaissances magiques : 0</w:t>
+      </w:r>
+      <w:r>
+        <w:tab/>
+        <w:tab/>
+        <w:t xml:space="preserve">Perception : 0</w:t>
+      </w:r>
+    </w:p>
+    <w:p>
+      <w:pPr>
+        <w:rPr/>
+      </w:pPr>
+      <w:r>
+        <w:tab/>
+        <w:t xml:space="preserve">Connaissances religieuse : 0</w:t>
+      </w:r>
+      <w:r>
+        <w:tab/>
+        <w:tab/>
+        <w:t xml:space="preserve">Perspicacité : 0</w:t>
+      </w:r>
+    </w:p>
+    <w:p>
+      <w:pPr>
+        <w:rPr/>
+      </w:pPr>
+      <w:r>
+        <w:tab/>
+        <w:t xml:space="preserve">Crochetage : 0</w:t>
+      </w:r>
+      <w:r>
+        <w:tab/>
+        <w:tab/>
+        <w:tab/>
+        <w:tab/>
+        <w:t xml:space="preserve">Persuasion : 0</w:t>
+      </w:r>
+    </w:p>
+    <w:p>
+      <w:pPr>
+        <w:rPr/>
+      </w:pPr>
+      <w:r>
+        <w:tab/>
+        <w:t xml:space="preserve">Diplomatie : 0</w:t>
+      </w:r>
+      <w:r>
+        <w:tab/>
+        <w:tab/>
+        <w:tab/>
+        <w:tab/>
+        <w:t xml:space="preserve">Psyché : 0</w:t>
+      </w:r>
+    </w:p>
+    <w:p>
+      <w:pPr>
+        <w:rPr/>
+      </w:pPr>
+      <w:r>
+        <w:tab/>
+        <w:t xml:space="preserve">Discrétion : 0</w:t>
+      </w:r>
+      <w:r>
+        <w:tab/>
+        <w:tab/>
+        <w:tab/>
+        <w:tab/>
+        <w:t xml:space="preserve">Réflexes : 0</w:t>
+      </w:r>
+    </w:p>
+    <w:p>
+      <w:pPr>
+        <w:rPr/>
+      </w:pPr>
+      <w:r>
+        <w:tab/>
+        <w:t xml:space="preserve">Endurance : 0</w:t>
+      </w:r>
+      <w:r>
+        <w:tab/>
+        <w:tab/>
+        <w:tab/>
+        <w:tab/>
+        <w:t xml:space="preserve">Vigueur : 0</w:t>
+      </w:r>
+    </w:p>
+    <w:p>
+      <w:pPr>
+        <w:rPr/>
+      </w:pPr>
+      <w:r>
+        <w:tab/>
+        <w:t xml:space="preserve">Escalade : 0</w:t>
+      </w:r>
+      <w:r>
+        <w:tab/>
+        <w:tab/>
+        <w:tab/>
+        <w:tab/>
+        <w:t xml:space="preserve">Volonté : 0</w:t>
+      </w:r>
+    </w:p>
+    <w:p>
+      <w:pPr>
+        <w:rPr/>
+      </w:pPr>
+    </w:p>
+    <w:p>
+      <w:pPr/>
+      <w:r>
+        <w:t xml:space="preserve">Attributs : </w:t>
+      </w:r>
+    </w:p>
+    <w:p>
+      <w:pPr>
+        <w:rPr/>
+      </w:pPr>
+      <w:r>
+        <w:rPr/>
+        <w:t xml:space="preserve">Avantage du terrain: sur x terrain(s), la créature n'a pas de malus, Fin limier: plafond supplémentaire de 5% dans une des compétences techniques</w:t>
+      </w:r>
+    </w:p>
+    <w:p>
+      <w:pPr/>
+      <w:r>
+        <w:t xml:space="preserve">Inventaires : </w:t>
+      </w:r>
+    </w:p>
+    <w:p>
+      <w:pPr>
+        <w:rPr/>
+      </w:pPr>
+      <w:r>
+        <w:t xml:space="preserve">Sortilèges : </w:t>
+      </w:r>
+    </w:p>
+    <w:p>
+      <w:pPr>
+        <w:rPr/>
+      </w:pPr>
+    </w:p>
+    <w:p>
+      <w:pPr/>
+    </w:p>
     <w:sectPr>
       <w:pgSz w:w="11907" w:h="16839"/>
       <w:pgMar w:top="400" w:right="1000" w:bottom="400" w:left="1000" w:header="720" w:footer="720" w:gutter="0"/>

</xml_diff>

<commit_message>
Amélioration sortie pdf, docx;
</commit_message>
<xml_diff>
--- a/maFichePersonnageJDR/Templates/template_fiche.docx
+++ b/maFichePersonnageJDR/Templates/template_fiche.docx
@@ -4,101 +4,117 @@
   <!-- Generated by Spire.Doc -->
   <w:body>
     <w:p>
-      <w:pPr/>
+      <w:pPr>
+        <w:jc w:val="both"/>
+      </w:pPr>
       <w:r>
         <w:rPr>
           <w:sz w:val="40"/>
         </w:rPr>
-        <w:t xml:space="preserve">Frank Karl</w:t>
-      </w:r>
-    </w:p>
-    <w:p>
-      <w:pPr/>
+        <w:t xml:space="preserve">Dante Frank</w:t>
+      </w:r>
+      <w:r>
+        <w:rPr/>
+        <w:br/>
+      </w:r>
+      <w:r>
+        <w:pict>
+          <v:shape id="_x0000_s1037" o:spid="_x0000_s1038" type="#_x0000_t75" style="height:192pt;margin-left:300pt;margin-top:0;position:absolute;width:192pt;z-index:0">
+            <v:imagedata r:id="rId1" o:title=""/>
+            <w10:wrap type="square"/>
+          </v:shape>
+        </w:pict>
+      </w:r>
       <w:r>
         <w:rPr>
           <w:sz w:val="32"/>
         </w:rPr>
-        <w:t xml:space="preserve">Sexe : Homme</w:t>
-      </w:r>
-    </w:p>
-    <w:p>
-      <w:pPr/>
+        <w:t xml:space="preserve">Sexe : Masculin</w:t>
+      </w:r>
+      <w:r>
+        <w:rPr/>
+        <w:br/>
+      </w:r>
       <w:r>
         <w:rPr>
           <w:sz w:val="32"/>
         </w:rPr>
-        <w:t xml:space="preserve">Race : Halfelin</w:t>
-      </w:r>
-    </w:p>
-    <w:p>
-      <w:pPr/>
+        <w:t xml:space="preserve">Race : Démon</w:t>
+      </w:r>
+      <w:r>
+        <w:rPr/>
+        <w:br/>
+      </w:r>
       <w:r>
         <w:rPr>
           <w:sz w:val="32"/>
         </w:rPr>
         <w:t xml:space="preserve">Niveau : 1</w:t>
       </w:r>
-    </w:p>
-    <w:p>
-      <w:pPr/>
+      <w:r>
+        <w:rPr/>
+        <w:br/>
+      </w:r>
+      <w:r>
+        <w:rPr>
+          <w:sz w:val="28"/>
+          <w:u w:val="single"/>
+        </w:rPr>
+        <w:t xml:space="preserve">Histoire : </w:t>
+      </w:r>
       <w:r>
         <w:rPr>
           <w:sz w:val="24"/>
         </w:rPr>
-        <w:t xml:space="preserve">Histoire : </w:t>
-      </w:r>
-    </w:p>
-    <w:p>
-      <w:pPr>
+        <w:t xml:space="preserve">Dante est un puissant chasseur de démon, on raconte qu'il en serait un lui-même. Néanmoins, il n'est pas hostile envers les gens, cette théorie est sûrement fausse donc.</w:t>
+      </w:r>
+      <w:r>
+        <w:rPr/>
+        <w:br/>
+      </w:r>
+      <w:r>
+        <w:rPr>
+          <w:sz w:val="28"/>
+          <w:u w:val="single"/>
+        </w:rPr>
+        <w:t xml:space="preserve">Langue(s) parlée(s) : </w:t>
+      </w:r>
+    </w:p>
+    <w:p>
+      <w:pPr>
+        <w:jc w:val="both"/>
         <w:rPr/>
       </w:pPr>
       <w:r>
         <w:rPr>
           <w:sz w:val="24"/>
         </w:rPr>
-        <w:t xml:space="preserve">Il n'aime pas les deltaplanes</w:t>
-      </w:r>
-    </w:p>
-    <w:p>
-      <w:pPr/>
+        <w:t xml:space="preserve">Humain, Infernal</w:t>
+      </w:r>
+      <w:r>
+        <w:rPr/>
+        <w:br/>
+      </w:r>
       <w:r>
         <w:rPr>
           <w:sz w:val="24"/>
         </w:rPr>
-        <w:t xml:space="preserve">Langue(s) parlée(s) : </w:t>
-      </w:r>
-    </w:p>
-    <w:p>
-      <w:pPr>
-        <w:rPr/>
-      </w:pPr>
+        <w:t xml:space="preserve">Charge maximum : 125kg, Vitesse de déplacement : 9 m</w:t>
+      </w:r>
+      <w:r>
+        <w:rPr/>
+        <w:br/>
+      </w:r>
       <w:r>
         <w:rPr>
           <w:sz w:val="24"/>
         </w:rPr>
-        <w:t xml:space="preserve">Aze, Commun</w:t>
-      </w:r>
-    </w:p>
-    <w:p>
-      <w:pPr/>
-      <w:r>
-        <w:rPr>
-          <w:sz w:val="24"/>
-        </w:rPr>
-        <w:t xml:space="preserve">Empty Empty</w:t>
-      </w:r>
-    </w:p>
-    <w:p>
-      <w:pPr/>
-      <w:r>
-        <w:rPr>
-          <w:sz w:val="24"/>
-        </w:rPr>
         <w:t xml:space="preserve">Argent possédé : 5PO, 10PA, 100PC</w:t>
       </w:r>
-    </w:p>
-    <w:p>
-      <w:pPr/>
+      <w:r>
+        <w:rPr/>
+        <w:br/>
+      </w:r>
     </w:p>
     <w:tbl>
       <w:tblPr>
@@ -172,7 +188,7 @@
               <w:rPr>
                 <w:b/>
               </w:rPr>
-              <w:t xml:space="preserve">10</w:t>
+              <w:t xml:space="preserve">14</w:t>
             </w:r>
           </w:p>
         </w:tc>
@@ -190,12 +206,15 @@
               <w:rPr>
                 <w:b/>
               </w:rPr>
-              <w:t xml:space="preserve">5</w:t>
+              <w:t xml:space="preserve">6</w:t>
             </w:r>
           </w:p>
         </w:tc>
       </w:tr>
     </w:tbl>
+    <w:p>
+      <w:pPr/>
+    </w:p>
     <w:tbl>
       <w:tblPr>
         <w:tblBorders>
@@ -286,7 +305,7 @@
               <w:rPr>
                 <w:b/>
               </w:rPr>
-              <w:t xml:space="preserve">50</w:t>
+              <w:t xml:space="preserve">65</w:t>
             </w:r>
           </w:p>
         </w:tc>
@@ -304,7 +323,7 @@
               <w:rPr>
                 <w:b/>
               </w:rPr>
-              <w:t xml:space="preserve">60</w:t>
+              <w:t xml:space="preserve">35</w:t>
             </w:r>
           </w:p>
         </w:tc>
@@ -322,7 +341,7 @@
               <w:rPr>
                 <w:b/>
               </w:rPr>
-              <w:t xml:space="preserve">10</w:t>
+              <w:t xml:space="preserve">40</w:t>
             </w:r>
           </w:p>
         </w:tc>
@@ -331,7 +350,6 @@
     <w:p>
       <w:pPr/>
       <w:r>
-        <w:tab/>
         <w:t xml:space="preserve">Adresse : 5</w:t>
       </w:r>
       <w:r>
@@ -347,23 +365,21 @@
         <w:rPr/>
       </w:pPr>
       <w:r>
-        <w:tab/>
-        <w:t xml:space="preserve">Agilité : 0</w:t>
-      </w:r>
-      <w:r>
-        <w:tab/>
-        <w:tab/>
-        <w:tab/>
-        <w:tab/>
-        <w:t xml:space="preserve">Force : 0</w:t>
-      </w:r>
-    </w:p>
-    <w:p>
-      <w:pPr>
-        <w:rPr/>
-      </w:pPr>
-      <w:r>
-        <w:tab/>
+        <w:t xml:space="preserve">Agilité : 10</w:t>
+      </w:r>
+      <w:r>
+        <w:tab/>
+        <w:tab/>
+        <w:tab/>
+        <w:tab/>
+        <w:t xml:space="preserve">Force : 10</w:t>
+      </w:r>
+    </w:p>
+    <w:p>
+      <w:pPr>
+        <w:rPr/>
+      </w:pPr>
+      <w:r>
         <w:t xml:space="preserve">Animale : 0</w:t>
       </w:r>
       <w:r>
@@ -371,15 +387,14 @@
         <w:tab/>
         <w:tab/>
         <w:tab/>
-        <w:t xml:space="preserve">Intimidation : 0</w:t>
-      </w:r>
-    </w:p>
-    <w:p>
-      <w:pPr>
-        <w:rPr/>
-      </w:pPr>
-      <w:r>
-        <w:tab/>
+        <w:t xml:space="preserve">Intimidation : 10</w:t>
+      </w:r>
+    </w:p>
+    <w:p>
+      <w:pPr>
+        <w:rPr/>
+      </w:pPr>
+      <w:r>
         <w:t xml:space="preserve">Artisanat : 0</w:t>
       </w:r>
       <w:r>
@@ -395,7 +410,6 @@
         <w:rPr/>
       </w:pPr>
       <w:r>
-        <w:tab/>
         <w:t xml:space="preserve">Botanique : 0</w:t>
       </w:r>
       <w:r>
@@ -411,7 +425,6 @@
         <w:rPr/>
       </w:pPr>
       <w:r>
-        <w:tab/>
         <w:t xml:space="preserve">Connaissances géographiques : 0</w:t>
       </w:r>
       <w:r>
@@ -424,7 +437,6 @@
         <w:rPr/>
       </w:pPr>
       <w:r>
-        <w:tab/>
         <w:t xml:space="preserve">Connaissances historiques : 0</w:t>
       </w:r>
       <w:r>
@@ -438,7 +450,6 @@
         <w:rPr/>
       </w:pPr>
       <w:r>
-        <w:tab/>
         <w:t xml:space="preserve">Connaissances magiques : 0</w:t>
       </w:r>
       <w:r>
@@ -452,8 +463,7 @@
         <w:rPr/>
       </w:pPr>
       <w:r>
-        <w:tab/>
-        <w:t xml:space="preserve">Connaissances religieuse : 0</w:t>
+        <w:t xml:space="preserve">Connaissances religieuses : 0</w:t>
       </w:r>
       <w:r>
         <w:tab/>
@@ -466,7 +476,6 @@
         <w:rPr/>
       </w:pPr>
       <w:r>
-        <w:tab/>
         <w:t xml:space="preserve">Crochetage : 0</w:t>
       </w:r>
       <w:r>
@@ -482,7 +491,6 @@
         <w:rPr/>
       </w:pPr>
       <w:r>
-        <w:tab/>
         <w:t xml:space="preserve">Diplomatie : 0</w:t>
       </w:r>
       <w:r>
@@ -498,7 +506,6 @@
         <w:rPr/>
       </w:pPr>
       <w:r>
-        <w:tab/>
         <w:t xml:space="preserve">Discrétion : 0</w:t>
       </w:r>
       <w:r>
@@ -506,16 +513,15 @@
         <w:tab/>
         <w:tab/>
         <w:tab/>
-        <w:t xml:space="preserve">Réflexes : 0</w:t>
-      </w:r>
-    </w:p>
-    <w:p>
-      <w:pPr>
-        <w:rPr/>
-      </w:pPr>
-      <w:r>
-        <w:tab/>
-        <w:t xml:space="preserve">Endurance : 0</w:t>
+        <w:t xml:space="preserve">Réflexes : 15</w:t>
+      </w:r>
+    </w:p>
+    <w:p>
+      <w:pPr>
+        <w:rPr/>
+      </w:pPr>
+      <w:r>
+        <w:t xml:space="preserve">Endurance : 5</w:t>
       </w:r>
       <w:r>
         <w:tab/>
@@ -530,7 +536,6 @@
         <w:rPr/>
       </w:pPr>
       <w:r>
-        <w:tab/>
         <w:t xml:space="preserve">Escalade : 0</w:t>
       </w:r>
       <w:r>
@@ -547,23 +552,37 @@
       </w:pPr>
     </w:p>
     <w:p>
+      <w:pPr>
+        <w:jc w:val="both"/>
+      </w:pPr>
+      <w:r>
+        <w:rPr>
+          <w:sz w:val="28"/>
+          <w:u w:val="single"/>
+        </w:rPr>
+        <w:t xml:space="preserve">Attributs : </w:t>
+      </w:r>
+    </w:p>
+    <w:p>
+      <w:pPr>
+        <w:jc w:val="both"/>
+        <w:rPr/>
+      </w:pPr>
+      <w:r>
+        <w:t xml:space="preserve">Avantage du terrain: sur x terrain(s), la créature n'a pas de malus, Ignifugé: capacité de survivre à haute température jusqu'à x degrés Celsius, Insensibilité contondante: Insensible aux dégâts contondants, Insensibilité perforante: Insensible aux dégâts perforants, Magie Ignis — magie du feu, Prodige: plafond supplémentaire de 5% dans une des compétences naturelles</w:t>
+      </w:r>
+      <w:r>
+        <w:rPr/>
+        <w:br/>
+      </w:r>
+    </w:p>
+    <w:p>
       <w:pPr/>
       <w:r>
-        <w:t xml:space="preserve">Attributs : </w:t>
-      </w:r>
-    </w:p>
-    <w:p>
-      <w:pPr>
-        <w:rPr/>
-      </w:pPr>
-      <w:r>
-        <w:rPr/>
-        <w:t xml:space="preserve">Avantage du terrain: sur x terrain(s), la créature n'a pas de malus, Fin limier: plafond supplémentaire de 5% dans une des compétences techniques</w:t>
-      </w:r>
-    </w:p>
-    <w:p>
-      <w:pPr/>
-      <w:r>
+        <w:rPr>
+          <w:sz w:val="28"/>
+          <w:u w:val="single"/>
+        </w:rPr>
         <w:t xml:space="preserve">Inventaires : </w:t>
       </w:r>
     </w:p>
@@ -572,6 +591,107 @@
         <w:rPr/>
       </w:pPr>
       <w:r>
+        <w:t xml:space="preserve">Scramasax 0.8kg 60 cm 0 Tranchant 1d4+1</w:t>
+      </w:r>
+    </w:p>
+    <w:p>
+      <w:pPr>
+        <w:rPr/>
+      </w:pPr>
+      <w:r>
+        <w:rPr/>
+        <w:t xml:space="preserve">Glaive 0.8kg 60 cm 0 Tranchant 1d4+1</w:t>
+      </w:r>
+    </w:p>
+    <w:p>
+      <w:pPr>
+        <w:rPr/>
+      </w:pPr>
+      <w:r>
+        <w:rPr/>
+        <w:t xml:space="preserve">Faucille de guerre 0.8kg 60 cm 0 Tranchant 1d4+1</w:t>
+      </w:r>
+    </w:p>
+    <w:p>
+      <w:pPr>
+        <w:rPr/>
+      </w:pPr>
+      <w:r>
+        <w:rPr/>
+        <w:t xml:space="preserve">Francisque 0.8kg 60 cm 0 Tranchant 1d4+1</w:t>
+      </w:r>
+    </w:p>
+    <w:p>
+      <w:pPr>
+        <w:rPr/>
+      </w:pPr>
+      <w:r>
+        <w:rPr/>
+        <w:t xml:space="preserve">Cape de cuir 0.8kg 0 Tranchant</w:t>
+      </w:r>
+    </w:p>
+    <w:p>
+      <w:pPr>
+        <w:rPr/>
+      </w:pPr>
+      <w:r>
+        <w:rPr/>
+        <w:t xml:space="preserve">Mitaines 0.8kg 2 Tranchant</w:t>
+      </w:r>
+    </w:p>
+    <w:p>
+      <w:pPr>
+        <w:rPr/>
+      </w:pPr>
+      <w:r>
+        <w:rPr/>
+        <w:t xml:space="preserve">Cnémide 0.8kg 2 Tranchant</w:t>
+      </w:r>
+    </w:p>
+    <w:p>
+      <w:pPr>
+        <w:rPr/>
+      </w:pPr>
+      <w:r>
+        <w:rPr/>
+        <w:t xml:space="preserve">Chaussures de cuir 0.8kg 2 Tranchant</w:t>
+      </w:r>
+    </w:p>
+    <w:p>
+      <w:pPr>
+        <w:rPr/>
+      </w:pPr>
+      <w:r>
+        <w:rPr/>
+        <w:t xml:space="preserve">Torche 0.5kg 0.5kg 2 Tranchant</w:t>
+      </w:r>
+    </w:p>
+    <w:p>
+      <w:pPr>
+        <w:rPr/>
+      </w:pPr>
+      <w:r>
+        <w:rPr/>
+        <w:t xml:space="preserve">Outre 2kg (pleine) 15 m 2 Tranchant</w:t>
+      </w:r>
+    </w:p>
+    <w:p>
+      <w:pPr>
+        <w:rPr/>
+      </w:pPr>
+      <w:r>
+        <w:rPr/>
+        <w:t xml:space="preserve">Sac 0.25kg 15 m 2 Tranchant</w:t>
+      </w:r>
+      <w:r>
+        <w:rPr/>
+        <w:br/>
+      </w:r>
+      <w:r>
+        <w:rPr>
+          <w:sz w:val="28"/>
+          <w:u w:val="single"/>
+        </w:rPr>
         <w:t xml:space="preserve">Sortilèges : </w:t>
       </w:r>
     </w:p>
@@ -579,9 +699,9 @@
       <w:pPr>
         <w:rPr/>
       </w:pPr>
-    </w:p>
-    <w:p>
-      <w:pPr/>
+      <w:r>
+        <w:t xml:space="preserve">Manipulation des flammes</w:t>
+      </w:r>
     </w:p>
     <w:sectPr>
       <w:pgSz w:w="11907" w:h="16839"/>

</xml_diff>

<commit_message>
Rajout condition pour que la magie aqua ne s'affiche pas si elle n'apparaît pas dans les attributs + les x des attributs deviennent liés aux niveaux des créatures
</commit_message>
<xml_diff>
--- a/maFichePersonnageJDR/Templates/template_fiche.docx
+++ b/maFichePersonnageJDR/Templates/template_fiche.docx
@@ -19,7 +19,7 @@
       </w:r>
       <w:r>
         <w:pict>
-          <v:shape id="_x0000_s1037" o:spid="_x0000_s1038" type="#_x0000_t75" style="height:192pt;margin-left:300pt;margin-top:0;position:absolute;width:192pt;z-index:0">
+          <v:shape id="_x0000_s1025" o:spid="_x0000_s1026" type="#_x0000_t75" style="height:192pt;margin-left:300pt;margin-top:0;position:absolute;width:192pt;z-index:0">
             <v:imagedata r:id="rId1" o:title=""/>
             <w10:wrap type="square"/>
           </v:shape>
@@ -577,7 +577,9 @@
       </w:r>
     </w:p>
     <w:p>
-      <w:pPr/>
+      <w:pPr>
+        <w:jc w:val="both"/>
+      </w:pPr>
       <w:r>
         <w:rPr>
           <w:sz w:val="28"/>
@@ -588,6 +590,7 @@
     </w:p>
     <w:p>
       <w:pPr>
+        <w:jc w:val="both"/>
         <w:rPr/>
       </w:pPr>
       <w:r>
@@ -596,6 +599,7 @@
     </w:p>
     <w:p>
       <w:pPr>
+        <w:jc w:val="both"/>
         <w:rPr/>
       </w:pPr>
       <w:r>
@@ -605,6 +609,7 @@
     </w:p>
     <w:p>
       <w:pPr>
+        <w:jc w:val="both"/>
         <w:rPr/>
       </w:pPr>
       <w:r>
@@ -614,6 +619,7 @@
     </w:p>
     <w:p>
       <w:pPr>
+        <w:jc w:val="both"/>
         <w:rPr/>
       </w:pPr>
       <w:r>
@@ -623,6 +629,7 @@
     </w:p>
     <w:p>
       <w:pPr>
+        <w:jc w:val="both"/>
         <w:rPr/>
       </w:pPr>
       <w:r>
@@ -632,6 +639,7 @@
     </w:p>
     <w:p>
       <w:pPr>
+        <w:jc w:val="both"/>
         <w:rPr/>
       </w:pPr>
       <w:r>
@@ -641,6 +649,7 @@
     </w:p>
     <w:p>
       <w:pPr>
+        <w:jc w:val="both"/>
         <w:rPr/>
       </w:pPr>
       <w:r>
@@ -650,6 +659,7 @@
     </w:p>
     <w:p>
       <w:pPr>
+        <w:jc w:val="both"/>
         <w:rPr/>
       </w:pPr>
       <w:r>
@@ -659,6 +669,7 @@
     </w:p>
     <w:p>
       <w:pPr>
+        <w:jc w:val="both"/>
         <w:rPr/>
       </w:pPr>
       <w:r>
@@ -668,6 +679,7 @@
     </w:p>
     <w:p>
       <w:pPr>
+        <w:jc w:val="both"/>
         <w:rPr/>
       </w:pPr>
       <w:r>
@@ -677,6 +689,7 @@
     </w:p>
     <w:p>
       <w:pPr>
+        <w:jc w:val="both"/>
         <w:rPr/>
       </w:pPr>
       <w:r>
@@ -697,6 +710,7 @@
     </w:p>
     <w:p>
       <w:pPr>
+        <w:jc w:val="both"/>
         <w:rPr/>
       </w:pPr>
       <w:r>

</xml_diff>

<commit_message>
Ajoute de boutons pour vider les richtextbox Pages TalentsEtObjets & CompAttri
</commit_message>
<xml_diff>
--- a/maFichePersonnageJDR/Templates/template_fiche.docx
+++ b/maFichePersonnageJDR/Templates/template_fiche.docx
@@ -11,7 +11,7 @@
         <w:rPr>
           <w:sz w:val="40"/>
         </w:rPr>
-        <w:t xml:space="preserve">Dante Frank</w:t>
+        <w:t xml:space="preserve">Xavier Delage</w:t>
       </w:r>
       <w:r>
         <w:rPr/>
@@ -39,7 +39,7 @@
         <w:rPr>
           <w:sz w:val="32"/>
         </w:rPr>
-        <w:t xml:space="preserve">Race : Démon</w:t>
+        <w:t xml:space="preserve">Race : Singe</w:t>
       </w:r>
       <w:r>
         <w:rPr/>
@@ -66,7 +66,7 @@
         <w:rPr>
           <w:sz w:val="24"/>
         </w:rPr>
-        <w:t xml:space="preserve">Dante est un puissant chasseur de démon, on raconte qu'il en serait un lui-même. Néanmoins, il n'est pas hostile envers les gens, cette théorie est sûrement fausse donc.</w:t>
+        <w:t xml:space="preserve">Et, j'ai une blague hihi ^^ !</w:t>
       </w:r>
       <w:r>
         <w:rPr/>
@@ -89,7 +89,7 @@
         <w:rPr>
           <w:sz w:val="24"/>
         </w:rPr>
-        <w:t xml:space="preserve">Humain, Infernal</w:t>
+        <w:t xml:space="preserve">Humain</w:t>
       </w:r>
       <w:r>
         <w:rPr/>
@@ -305,7 +305,7 @@
               <w:rPr>
                 <w:b/>
               </w:rPr>
-              <w:t xml:space="preserve">65</w:t>
+              <w:t xml:space="preserve">10</w:t>
             </w:r>
           </w:p>
         </w:tc>
@@ -323,7 +323,7 @@
               <w:rPr>
                 <w:b/>
               </w:rPr>
-              <w:t xml:space="preserve">35</w:t>
+              <w:t xml:space="preserve">1</w:t>
             </w:r>
           </w:p>
         </w:tc>
@@ -341,7 +341,7 @@
               <w:rPr>
                 <w:b/>
               </w:rPr>
-              <w:t xml:space="preserve">40</w:t>
+              <w:t xml:space="preserve">0</w:t>
             </w:r>
           </w:p>
         </w:tc>
@@ -463,7 +463,7 @@
         <w:rPr/>
       </w:pPr>
       <w:r>
-        <w:t xml:space="preserve">Connaissances religieuses : 0</w:t>
+        <w:t xml:space="preserve">Connaissances religieuses : 5</w:t>
       </w:r>
       <w:r>
         <w:tab/>
@@ -569,7 +569,7 @@
         <w:rPr/>
       </w:pPr>
       <w:r>
-        <w:t xml:space="preserve">Avantage du terrain: sur x terrain(s), la créature n'a pas de malus, Ignifugé: capacité de survivre à haute température jusqu'à x degrés Celsius, Insensibilité contondante: Insensible aux dégâts contondants, Insensibilité perforante: Insensible aux dégâts perforants, Magie Ignis — magie du feu, Prodige: plafond supplémentaire de 5% dans une des compétences naturelles</w:t>
+        <w:t xml:space="preserve">Magie Aquatique — magie de l'eau, Corps artificiels: créature artificielle, nul besoin pour elle de respirer</w:t>
       </w:r>
       <w:r>
         <w:rPr/>
@@ -604,6 +604,26 @@
       </w:pPr>
       <w:r>
         <w:rPr/>
+        <w:t xml:space="preserve">Épée courte 0.8kg 60 cm 0 Tranchant 1d4+1</w:t>
+      </w:r>
+    </w:p>
+    <w:p>
+      <w:pPr>
+        <w:jc w:val="both"/>
+        <w:rPr/>
+      </w:pPr>
+      <w:r>
+        <w:rPr/>
+        <w:t xml:space="preserve">Épée longue 0.8kg 60 cm 0 Tranchant 1d4+1</w:t>
+      </w:r>
+    </w:p>
+    <w:p>
+      <w:pPr>
+        <w:jc w:val="both"/>
+        <w:rPr/>
+      </w:pPr>
+      <w:r>
+        <w:rPr/>
         <w:t xml:space="preserve">Glaive 0.8kg 60 cm 0 Tranchant 1d4+1</w:t>
       </w:r>
     </w:p>
@@ -614,87 +634,7 @@
       </w:pPr>
       <w:r>
         <w:rPr/>
-        <w:t xml:space="preserve">Faucille de guerre 0.8kg 60 cm 0 Tranchant 1d4+1</w:t>
-      </w:r>
-    </w:p>
-    <w:p>
-      <w:pPr>
-        <w:jc w:val="both"/>
-        <w:rPr/>
-      </w:pPr>
-      <w:r>
-        <w:rPr/>
-        <w:t xml:space="preserve">Francisque 0.8kg 60 cm 0 Tranchant 1d4+1</w:t>
-      </w:r>
-    </w:p>
-    <w:p>
-      <w:pPr>
-        <w:jc w:val="both"/>
-        <w:rPr/>
-      </w:pPr>
-      <w:r>
-        <w:rPr/>
-        <w:t xml:space="preserve">Cape de cuir 0.8kg 0 Tranchant</w:t>
-      </w:r>
-    </w:p>
-    <w:p>
-      <w:pPr>
-        <w:jc w:val="both"/>
-        <w:rPr/>
-      </w:pPr>
-      <w:r>
-        <w:rPr/>
-        <w:t xml:space="preserve">Mitaines 0.8kg 2 Tranchant</w:t>
-      </w:r>
-    </w:p>
-    <w:p>
-      <w:pPr>
-        <w:jc w:val="both"/>
-        <w:rPr/>
-      </w:pPr>
-      <w:r>
-        <w:rPr/>
-        <w:t xml:space="preserve">Cnémide 0.8kg 2 Tranchant</w:t>
-      </w:r>
-    </w:p>
-    <w:p>
-      <w:pPr>
-        <w:jc w:val="both"/>
-        <w:rPr/>
-      </w:pPr>
-      <w:r>
-        <w:rPr/>
-        <w:t xml:space="preserve">Chaussures de cuir 0.8kg 2 Tranchant</w:t>
-      </w:r>
-    </w:p>
-    <w:p>
-      <w:pPr>
-        <w:jc w:val="both"/>
-        <w:rPr/>
-      </w:pPr>
-      <w:r>
-        <w:rPr/>
-        <w:t xml:space="preserve">Torche 0.5kg 0.5kg 2 Tranchant</w:t>
-      </w:r>
-    </w:p>
-    <w:p>
-      <w:pPr>
-        <w:jc w:val="both"/>
-        <w:rPr/>
-      </w:pPr>
-      <w:r>
-        <w:rPr/>
-        <w:t xml:space="preserve">Outre 2kg (pleine) 15 m 2 Tranchant</w:t>
-      </w:r>
-    </w:p>
-    <w:p>
-      <w:pPr>
-        <w:jc w:val="both"/>
-        <w:rPr/>
-      </w:pPr>
-      <w:r>
-        <w:rPr/>
-        <w:t xml:space="preserve">Sac 0.25kg 15 m 2 Tranchant</w:t>
+        <w:t xml:space="preserve">Couteau 0.8kg 60 cm 0 Tranchant 1d4+1</w:t>
       </w:r>
       <w:r>
         <w:rPr/>
@@ -714,7 +654,7 @@
         <w:rPr/>
       </w:pPr>
       <w:r>
-        <w:t xml:space="preserve">Manipulation des flammes</w:t>
+        <w:t xml:space="preserve">Manipulation de l'eau</w:t>
       </w:r>
     </w:p>
     <w:sectPr>

</xml_diff>

<commit_message>
Modifs premières tabpages  épées; Changement chemin librairie spire
</commit_message>
<xml_diff>
--- a/maFichePersonnageJDR/Templates/template_fiche.docx
+++ b/maFichePersonnageJDR/Templates/template_fiche.docx
@@ -569,7 +569,7 @@
         <w:rPr/>
       </w:pPr>
       <w:r>
-        <w:t xml:space="preserve">Magie Aquatique — magie de l'eau, Corps artificiels: créature artificielle, nul besoin pour elle de respirer</w:t>
+        <w:t xml:space="preserve">Magie Aquatique — magie de l'eau, Magie Céleste — magie du ciel, Magie Démoniaque — magie liée aux ténèbres, Magie Divine — magie liée aux divinités, Magie Ignis — magie du feu, Magie Naturelle — magie de la nature, Magie Neutre — magie neutre, Magie Terrestre: magie de la terre</w:t>
       </w:r>
       <w:r>
         <w:rPr/>
@@ -594,49 +594,6 @@
         <w:rPr/>
       </w:pPr>
       <w:r>
-        <w:t xml:space="preserve">Scramasax 0.8kg 60 cm 0 Tranchant 1d4+1</w:t>
-      </w:r>
-    </w:p>
-    <w:p>
-      <w:pPr>
-        <w:jc w:val="both"/>
-        <w:rPr/>
-      </w:pPr>
-      <w:r>
-        <w:rPr/>
-        <w:t xml:space="preserve">Épée courte 0.8kg 60 cm 0 Tranchant 1d4+1</w:t>
-      </w:r>
-    </w:p>
-    <w:p>
-      <w:pPr>
-        <w:jc w:val="both"/>
-        <w:rPr/>
-      </w:pPr>
-      <w:r>
-        <w:rPr/>
-        <w:t xml:space="preserve">Épée longue 0.8kg 60 cm 0 Tranchant 1d4+1</w:t>
-      </w:r>
-    </w:p>
-    <w:p>
-      <w:pPr>
-        <w:jc w:val="both"/>
-        <w:rPr/>
-      </w:pPr>
-      <w:r>
-        <w:rPr/>
-        <w:t xml:space="preserve">Glaive 0.8kg 60 cm 0 Tranchant 1d4+1</w:t>
-      </w:r>
-    </w:p>
-    <w:p>
-      <w:pPr>
-        <w:jc w:val="both"/>
-        <w:rPr/>
-      </w:pPr>
-      <w:r>
-        <w:rPr/>
-        <w:t xml:space="preserve">Couteau 0.8kg 60 cm 0 Tranchant 1d4+1</w:t>
-      </w:r>
-      <w:r>
         <w:rPr/>
         <w:br/>
       </w:r>
@@ -653,9 +610,6 @@
         <w:jc w:val="both"/>
         <w:rPr/>
       </w:pPr>
-      <w:r>
-        <w:t xml:space="preserve">Manipulation de l'eau</w:t>
-      </w:r>
     </w:p>
     <w:sectPr>
       <w:pgSz w:w="11907" w:h="16839"/>

</xml_diff>

<commit_message>
Nouvelle méthode qui regroupe toute les précédentes quand on clique sur une checkbox dans l'inventaire, à essayer. FormulaireTalentsEtObjets.cs
</commit_message>
<xml_diff>
--- a/maFichePersonnageJDR/Templates/template_fiche.docx
+++ b/maFichePersonnageJDR/Templates/template_fiche.docx
@@ -425,6 +425,18 @@
         <w:rPr/>
       </w:pPr>
       <w:r>
+        <w:tab/>
+        <w:tab/>
+        <w:tab/>
+        <w:tab/>
+        <w:t xml:space="preserve">Charme : 0</w:t>
+      </w:r>
+    </w:p>
+    <w:p>
+      <w:pPr>
+        <w:rPr/>
+      </w:pPr>
+      <w:r>
         <w:t xml:space="preserve">Connaissances géographiques : 0</w:t>
       </w:r>
       <w:r>
@@ -594,6 +606,9 @@
         <w:rPr/>
       </w:pPr>
       <w:r>
+        <w:t xml:space="preserve">Nom : Scramasax, Poids : 0.55kg, Portée : 40 cm, Quantitée : 1, Type : Tranchant, Dégât(s) : 1d6+2, Valeur : 2 po, Propriété : UsT, AuM</w:t>
+      </w:r>
+      <w:r>
         <w:rPr/>
         <w:br/>
       </w:r>
@@ -610,6 +625,9 @@
         <w:jc w:val="both"/>
         <w:rPr/>
       </w:pPr>
+      <w:r>
+        <w:t xml:space="preserve">Manipulation de l'eau</w:t>
+      </w:r>
     </w:p>
     <w:sectPr>
       <w:pgSz w:w="11907" w:h="16839"/>

</xml_diff>

<commit_message>
Les contrôles ont été placés, reste à revoir la partie graphique, revoir ou ajouter des armes/armures/objets/attributs et sortir la bêta
</commit_message>
<xml_diff>
--- a/maFichePersonnageJDR/Templates/template_fiche.docx
+++ b/maFichePersonnageJDR/Templates/template_fiche.docx
@@ -1,17 +1,23 @@
 
 <file path=word/document.xml><?xml version="1.0" encoding="utf-8"?>
-<w:document xmlns:mc="http://schemas.openxmlformats.org/markup-compatibility/2006" xmlns:o="urn:schemas-microsoft-com:office:office" xmlns:r="http://schemas.openxmlformats.org/officeDocument/2006/relationships" xmlns:m="http://schemas.openxmlformats.org/officeDocument/2006/math" xmlns:v="urn:schemas-microsoft-com:vml" xmlns:wp="http://schemas.openxmlformats.org/drawingml/2006/wordprocessingDrawing" xmlns:w10="urn:schemas-microsoft-com:office:word" xmlns:w="http://schemas.openxmlformats.org/wordprocessingml/2006/main" xmlns:wne="http://schemas.microsoft.com/office/word/2006/wordml" xmlns:wpc="http://schemas.microsoft.com/office/word/2010/wordprocessingCanvas" xmlns:wp14="http://schemas.microsoft.com/office/word/2010/wordprocessingDrawing" xmlns:w14="http://schemas.microsoft.com/office/word/2010/wordml" xmlns:wpg="http://schemas.microsoft.com/office/word/2010/wordprocessingGroup" xmlns:wpi="http://schemas.microsoft.com/office/word/2010/wordprocessingInk" xmlns:wps="http://schemas.microsoft.com/office/word/2010/wordprocessingShape" mc:Ignorable="w14 wp14">
+<w:document xmlns:mc="http://schemas.openxmlformats.org/markup-compatibility/2006" xmlns:o="urn:schemas-microsoft-com:office:office" xmlns:r="http://schemas.openxmlformats.org/officeDocument/2006/relationships" xmlns:m="http://schemas.openxmlformats.org/officeDocument/2006/math" xmlns:v="urn:schemas-microsoft-com:vml" xmlns:wp="http://schemas.openxmlformats.org/drawingml/2006/wordprocessingDrawing" xmlns:w10="urn:schemas-microsoft-com:office:word" xmlns:w="http://schemas.openxmlformats.org/wordprocessingml/2006/main" xmlns:wne="http://schemas.microsoft.com/office/word/2006/wordml" xmlns:wpc="http://schemas.microsoft.com/office/word/2010/wordprocessingCanvas" xmlns:wp14="http://schemas.microsoft.com/office/word/2010/wordprocessingDrawing" xmlns:w14="http://schemas.microsoft.com/office/word/2010/wordml" xmlns:wpg="http://schemas.microsoft.com/office/word/2010/wordprocessingGroup" xmlns:wpi="http://schemas.microsoft.com/office/word/2010/wordprocessingInk" xmlns:wps="http://schemas.microsoft.com/office/word/2010/wordprocessingShape" xmlns:cx="http://schemas.microsoft.com/office/drawing/2014/chartex" xmlns:cx1="http://schemas.microsoft.com/office/drawing/2015/9/8/chartex" mc:Ignorable="w14 wp14">
   <!-- Generated by Spire.Doc -->
+  <w:background w:color="FFFFCC">
+    <v:background fillcolor="FFFFCC">
+      <v:fill r:id="rId2" o:title="Parchemin" color2="#FFFFFF" type="tile"/>
+    </v:background>
+  </w:background>
   <w:body>
     <w:p>
       <w:pPr>
         <w:jc w:val="both"/>
+        <w:rPr/>
       </w:pPr>
       <w:r>
         <w:rPr>
           <w:sz w:val="40"/>
         </w:rPr>
-        <w:t xml:space="preserve">Xavier Delage</w:t>
+        <w:t xml:space="preserve"> </w:t>
       </w:r>
       <w:r>
         <w:rPr/>
@@ -20,7 +26,7 @@
       <w:r>
         <w:pict>
           <v:shape id="_x0000_s1025" o:spid="_x0000_s1026" type="#_x0000_t75" style="height:192pt;margin-left:300pt;margin-top:0;position:absolute;width:192pt;z-index:0">
-            <v:imagedata r:id="rId1" o:title=""/>
+            <v:imagedata r:id="rId3" o:title=""/>
             <w10:wrap type="square"/>
           </v:shape>
         </w:pict>
@@ -39,7 +45,7 @@
         <w:rPr>
           <w:sz w:val="32"/>
         </w:rPr>
-        <w:t xml:space="preserve">Race : Singe</w:t>
+        <w:t xml:space="preserve">Race : </w:t>
       </w:r>
       <w:r>
         <w:rPr/>
@@ -63,12 +69,6 @@
         <w:t xml:space="preserve">Histoire : </w:t>
       </w:r>
       <w:r>
-        <w:rPr>
-          <w:sz w:val="24"/>
-        </w:rPr>
-        <w:t xml:space="preserve">Et, j'ai une blague hihi ^^ !</w:t>
-      </w:r>
-      <w:r>
         <w:rPr/>
         <w:br/>
       </w:r>
@@ -86,10 +86,14 @@
         <w:rPr/>
       </w:pPr>
       <w:r>
+        <w:rPr/>
+        <w:br/>
+      </w:r>
+      <w:r>
         <w:rPr>
           <w:sz w:val="24"/>
         </w:rPr>
-        <w:t xml:space="preserve">Humain</w:t>
+        <w:t xml:space="preserve">Charge maximum : 96, Vitesse de déplacement : 9</w:t>
       </w:r>
       <w:r>
         <w:rPr/>
@@ -99,17 +103,7 @@
         <w:rPr>
           <w:sz w:val="24"/>
         </w:rPr>
-        <w:t xml:space="preserve">Charge maximum : 125kg, Vitesse de déplacement : 9 m</w:t>
-      </w:r>
-      <w:r>
-        <w:rPr/>
-        <w:br/>
-      </w:r>
-      <w:r>
-        <w:rPr>
-          <w:sz w:val="24"/>
-        </w:rPr>
-        <w:t xml:space="preserve">Argent possédé : 5PO, 10PA, 100PC</w:t>
+        <w:t xml:space="preserve">Argent possédé : 0PO, 0PA, 0PC</w:t>
       </w:r>
       <w:r>
         <w:rPr/>
@@ -129,8 +123,8 @@
         <w:tblLook w:firstRow="0" w:lastRow="0" w:firstColumn="0" w:lastColumn="0" w:noHBand="1" w:noVBand="1"/>
       </w:tblPr>
       <w:tblGrid>
-        <w:gridCol w:w="4953"/>
-        <w:gridCol w:w="4953"/>
+        <w:gridCol w:w="4536"/>
+        <w:gridCol w:w="4536"/>
       </w:tblGrid>
       <w:tr>
         <w:trPr>
@@ -139,7 +133,7 @@
         </w:trPr>
         <w:tc>
           <w:tcPr>
-            <w:tcW w:w="4953" w:type="dxa"/>
+            <w:tcW w:w="4536" w:type="dxa"/>
             <w:vAlign w:val="center"/>
           </w:tcPr>
           <w:p>
@@ -156,7 +150,7 @@
         </w:tc>
         <w:tc>
           <w:tcPr>
-            <w:tcW w:w="4953" w:type="dxa"/>
+            <w:tcW w:w="4536" w:type="dxa"/>
             <w:vAlign w:val="center"/>
           </w:tcPr>
           <w:p>
@@ -176,7 +170,7 @@
         <w:trPr/>
         <w:tc>
           <w:tcPr>
-            <w:tcW w:w="4953" w:type="dxa"/>
+            <w:tcW w:w="4536" w:type="dxa"/>
             <w:tcBorders/>
             <w:vAlign w:val="center"/>
           </w:tcPr>
@@ -188,13 +182,13 @@
               <w:rPr>
                 <w:b/>
               </w:rPr>
-              <w:t xml:space="preserve">14</w:t>
+              <w:t xml:space="preserve">0</w:t>
             </w:r>
           </w:p>
         </w:tc>
         <w:tc>
           <w:tcPr>
-            <w:tcW w:w="4953" w:type="dxa"/>
+            <w:tcW w:w="4536" w:type="dxa"/>
             <w:tcBorders/>
             <w:vAlign w:val="center"/>
           </w:tcPr>
@@ -206,7 +200,7 @@
               <w:rPr>
                 <w:b/>
               </w:rPr>
-              <w:t xml:space="preserve">6</w:t>
+              <w:t xml:space="preserve">0</w:t>
             </w:r>
           </w:p>
         </w:tc>
@@ -228,9 +222,9 @@
         <w:tblLook w:firstRow="0" w:lastRow="0" w:firstColumn="0" w:lastColumn="0" w:noHBand="1" w:noVBand="1"/>
       </w:tblPr>
       <w:tblGrid>
-        <w:gridCol w:w="3302"/>
-        <w:gridCol w:w="3302"/>
-        <w:gridCol w:w="3302"/>
+        <w:gridCol w:w="3024"/>
+        <w:gridCol w:w="3024"/>
+        <w:gridCol w:w="3024"/>
       </w:tblGrid>
       <w:tr>
         <w:trPr>
@@ -239,7 +233,7 @@
         </w:trPr>
         <w:tc>
           <w:tcPr>
-            <w:tcW w:w="3302" w:type="dxa"/>
+            <w:tcW w:w="3024" w:type="dxa"/>
             <w:vAlign w:val="center"/>
           </w:tcPr>
           <w:p>
@@ -256,7 +250,7 @@
         </w:tc>
         <w:tc>
           <w:tcPr>
-            <w:tcW w:w="3302" w:type="dxa"/>
+            <w:tcW w:w="3024" w:type="dxa"/>
             <w:vAlign w:val="center"/>
           </w:tcPr>
           <w:p>
@@ -273,7 +267,7 @@
         </w:tc>
         <w:tc>
           <w:tcPr>
-            <w:tcW w:w="3302" w:type="dxa"/>
+            <w:tcW w:w="3024" w:type="dxa"/>
             <w:vAlign w:val="center"/>
           </w:tcPr>
           <w:p>
@@ -293,7 +287,7 @@
         <w:trPr/>
         <w:tc>
           <w:tcPr>
-            <w:tcW w:w="3302" w:type="dxa"/>
+            <w:tcW w:w="3024" w:type="dxa"/>
             <w:tcBorders/>
             <w:vAlign w:val="center"/>
           </w:tcPr>
@@ -305,13 +299,13 @@
               <w:rPr>
                 <w:b/>
               </w:rPr>
-              <w:t xml:space="preserve">10</w:t>
+              <w:t xml:space="preserve">0</w:t>
             </w:r>
           </w:p>
         </w:tc>
         <w:tc>
           <w:tcPr>
-            <w:tcW w:w="3302" w:type="dxa"/>
+            <w:tcW w:w="3024" w:type="dxa"/>
             <w:tcBorders/>
             <w:vAlign w:val="center"/>
           </w:tcPr>
@@ -323,13 +317,13 @@
               <w:rPr>
                 <w:b/>
               </w:rPr>
-              <w:t xml:space="preserve">1</w:t>
+              <w:t xml:space="preserve">0</w:t>
             </w:r>
           </w:p>
         </w:tc>
         <w:tc>
           <w:tcPr>
-            <w:tcW w:w="3302" w:type="dxa"/>
+            <w:tcW w:w="3024" w:type="dxa"/>
             <w:tcBorders/>
             <w:vAlign w:val="center"/>
           </w:tcPr>
@@ -350,7 +344,7 @@
     <w:p>
       <w:pPr/>
       <w:r>
-        <w:t xml:space="preserve">Adresse : 5</w:t>
+        <w:t xml:space="preserve">Adresse : 0</w:t>
       </w:r>
       <w:r>
         <w:tab/>
@@ -365,14 +359,14 @@
         <w:rPr/>
       </w:pPr>
       <w:r>
-        <w:t xml:space="preserve">Agilité : 10</w:t>
-      </w:r>
-      <w:r>
-        <w:tab/>
-        <w:tab/>
-        <w:tab/>
-        <w:tab/>
-        <w:t xml:space="preserve">Force : 10</w:t>
+        <w:t xml:space="preserve">Agilité : 0</w:t>
+      </w:r>
+      <w:r>
+        <w:tab/>
+        <w:tab/>
+        <w:tab/>
+        <w:tab/>
+        <w:t xml:space="preserve">Force : 0</w:t>
       </w:r>
     </w:p>
     <w:p>
@@ -387,7 +381,7 @@
         <w:tab/>
         <w:tab/>
         <w:tab/>
-        <w:t xml:space="preserve">Intimidation : 10</w:t>
+        <w:t xml:space="preserve">Intimidation : 0</w:t>
       </w:r>
     </w:p>
     <w:p>
@@ -417,7 +411,7 @@
         <w:tab/>
         <w:tab/>
         <w:tab/>
-        <w:t xml:space="preserve">Mécanique : 5</w:t>
+        <w:t xml:space="preserve">Mécanique : 0</w:t>
       </w:r>
     </w:p>
     <w:p>
@@ -475,7 +469,7 @@
         <w:rPr/>
       </w:pPr>
       <w:r>
-        <w:t xml:space="preserve">Connaissances religieuses : 5</w:t>
+        <w:t xml:space="preserve">Connaissances religieuses : 0</w:t>
       </w:r>
       <w:r>
         <w:tab/>
@@ -525,15 +519,15 @@
         <w:tab/>
         <w:tab/>
         <w:tab/>
-        <w:t xml:space="preserve">Réflexes : 15</w:t>
-      </w:r>
-    </w:p>
-    <w:p>
-      <w:pPr>
-        <w:rPr/>
-      </w:pPr>
-      <w:r>
-        <w:t xml:space="preserve">Endurance : 5</w:t>
+        <w:t xml:space="preserve">Réflexes : 0</w:t>
+      </w:r>
+    </w:p>
+    <w:p>
+      <w:pPr>
+        <w:rPr/>
+      </w:pPr>
+      <w:r>
+        <w:t xml:space="preserve">Endurance : 9</w:t>
       </w:r>
       <w:r>
         <w:tab/>
@@ -581,9 +575,6 @@
         <w:rPr/>
       </w:pPr>
       <w:r>
-        <w:t xml:space="preserve">Magie Aquatique — magie de l'eau, Magie Céleste — magie du ciel, Magie Démoniaque — magie liée aux ténèbres, Magie Divine — magie liée aux divinités, Magie Ignis — magie du feu, Magie Naturelle — magie de la nature, Magie Neutre — magie neutre, Magie Terrestre: magie de la terre</w:t>
-      </w:r>
-      <w:r>
         <w:rPr/>
         <w:br/>
       </w:r>
@@ -606,7 +597,7 @@
         <w:rPr/>
       </w:pPr>
       <w:r>
-        <w:t xml:space="preserve">Nom : Scramasax, Poids : 0.55kg, Portée : 40 cm, Quantitée : 1, Type : Tranchant, Dégât(s) : 1d6+2, Valeur : 2 po, Propriété : UsT, AuM</w:t>
+        <w:t xml:space="preserve">Nom : Scramasax, Poids : 48,95 kg, Portée : 40 cm, Quantitée : 89, Type : Tranchant, Dégât(s) : 1d6+2, Valeur : 2 po, Propriété : UsT, AuM</w:t>
       </w:r>
       <w:r>
         <w:rPr/>
@@ -625,13 +616,14 @@
         <w:jc w:val="both"/>
         <w:rPr/>
       </w:pPr>
-      <w:r>
-        <w:t xml:space="preserve">Manipulation de l'eau</w:t>
-      </w:r>
     </w:p>
     <w:sectPr>
-      <w:pgSz w:w="11907" w:h="16839"/>
-      <w:pgMar w:top="400" w:right="1000" w:bottom="400" w:left="1000" w:header="720" w:footer="720" w:gutter="0"/>
+      <w:pgSz w:w="11906" w:h="16838" w:orient="portrait"/>
+      <w:pgMar w:top="1417" w:right="1417" w:bottom="1417" w:left="1417" w:header="708" w:footer="708" w:gutter="0"/>
+      <w:cols w:num="1" w:space="708">
+        <w:col w:w="9072" w:space="708"/>
+      </w:cols>
+      <w:docGrid w:linePitch="360"/>
     </w:sectPr>
   </w:body>
 </w:document>
@@ -892,165 +884,408 @@
 <w:styles xmlns:mc="http://schemas.openxmlformats.org/markup-compatibility/2006" xmlns:r="http://schemas.openxmlformats.org/officeDocument/2006/relationships" xmlns:w="http://schemas.openxmlformats.org/wordprocessingml/2006/main" xmlns:w14="http://schemas.microsoft.com/office/word/2010/wordml" mc:Ignorable="w14">
   <w:docDefaults>
     <w:rPrDefault>
-      <w:rPr/>
+      <w:rPr>
+        <w:rFonts w:ascii="Calibri" w:eastAsia="等线" w:hAnsi="Calibri" w:asciiTheme="minorHAnsi" w:eastAsiaTheme="minorHAnsi" w:hAnsiTheme="minorHAnsi" w:cs="Arial" w:cstheme="minorBidi"/>
+        <w:sz w:val="22"/>
+        <w:szCs w:val="22"/>
+        <w:lang w:val="fr-FR" w:eastAsia="en-US" w:bidi="ar-SA"/>
+      </w:rPr>
     </w:rPrDefault>
-    <w:pPrDefault/>
+    <w:pPrDefault>
+      <w:pPr>
+        <w:spacing w:after="160" w:line="259" w:lineRule="auto"/>
+      </w:pPr>
+    </w:pPrDefault>
   </w:docDefaults>
-  <w:latentStyles w:defLockedState="0" w:defUIPriority="99" w:defSemiHidden="1" w:defUnhideWhenUsed="1" w:defQFormat="0" w:count="267">
-    <w:lsdException w:name="Normal" w:semiHidden="0" w:uiPriority="0" w:unhideWhenUsed="0" w:qFormat="1"/>
-    <w:lsdException w:name="heading 1" w:semiHidden="0" w:uiPriority="9" w:unhideWhenUsed="0" w:qFormat="1"/>
-    <w:lsdException w:name="heading 2" w:uiPriority="9" w:qFormat="1"/>
-    <w:lsdException w:name="heading 3" w:uiPriority="9" w:qFormat="1"/>
-    <w:lsdException w:name="heading 4" w:uiPriority="9" w:qFormat="1"/>
-    <w:lsdException w:name="heading 5" w:uiPriority="9" w:qFormat="1"/>
-    <w:lsdException w:name="heading 6" w:uiPriority="9" w:qFormat="1"/>
-    <w:lsdException w:name="heading 7" w:uiPriority="9" w:qFormat="1"/>
-    <w:lsdException w:name="heading 8" w:uiPriority="9" w:qFormat="1"/>
-    <w:lsdException w:name="heading 9" w:uiPriority="9" w:qFormat="1"/>
-    <w:lsdException w:name="toc 1" w:uiPriority="39"/>
-    <w:lsdException w:name="toc 2" w:uiPriority="39"/>
-    <w:lsdException w:name="toc 3" w:uiPriority="39"/>
-    <w:lsdException w:name="toc 4" w:uiPriority="39"/>
-    <w:lsdException w:name="toc 5" w:uiPriority="39"/>
-    <w:lsdException w:name="toc 6" w:uiPriority="39"/>
-    <w:lsdException w:name="toc 7" w:uiPriority="39"/>
-    <w:lsdException w:name="toc 8" w:uiPriority="39"/>
-    <w:lsdException w:name="toc 9" w:uiPriority="39"/>
-    <w:lsdException w:name="caption" w:uiPriority="35" w:qFormat="1"/>
-    <w:lsdException w:name="Title" w:semiHidden="0" w:uiPriority="10" w:unhideWhenUsed="0" w:qFormat="1"/>
-    <w:lsdException w:name="Default Paragraph Font" w:uiPriority="1"/>
-    <w:lsdException w:name="Subtitle" w:semiHidden="0" w:uiPriority="11" w:unhideWhenUsed="0" w:qFormat="1"/>
-    <w:lsdException w:name="Strong" w:semiHidden="0" w:uiPriority="22" w:unhideWhenUsed="0" w:qFormat="1"/>
-    <w:lsdException w:name="Emphasis" w:semiHidden="0" w:uiPriority="20" w:unhideWhenUsed="0" w:qFormat="1"/>
-    <w:lsdException w:name="Table Grid" w:semiHidden="0" w:uiPriority="59" w:unhideWhenUsed="0"/>
-    <w:lsdException w:name="Placeholder Text" w:unhideWhenUsed="0"/>
-    <w:lsdException w:name="No Spacing" w:semiHidden="0" w:uiPriority="1" w:unhideWhenUsed="0" w:qFormat="1"/>
-    <w:lsdException w:name="Light Shading" w:semiHidden="0" w:uiPriority="60" w:unhideWhenUsed="0"/>
-    <w:lsdException w:name="Light List" w:semiHidden="0" w:uiPriority="61" w:unhideWhenUsed="0"/>
-    <w:lsdException w:name="Light Grid" w:semiHidden="0" w:uiPriority="62" w:unhideWhenUsed="0"/>
-    <w:lsdException w:name="Medium Shading 1" w:semiHidden="0" w:uiPriority="63" w:unhideWhenUsed="0"/>
-    <w:lsdException w:name="Medium Shading 2" w:semiHidden="0" w:uiPriority="64" w:unhideWhenUsed="0"/>
-    <w:lsdException w:name="Medium List 1" w:semiHidden="0" w:uiPriority="65" w:unhideWhenUsed="0"/>
-    <w:lsdException w:name="Medium List 2" w:semiHidden="0" w:uiPriority="66" w:unhideWhenUsed="0"/>
-    <w:lsdException w:name="Medium Grid 1" w:semiHidden="0" w:uiPriority="67" w:unhideWhenUsed="0"/>
-    <w:lsdException w:name="Medium Grid 2" w:semiHidden="0" w:uiPriority="68" w:unhideWhenUsed="0"/>
-    <w:lsdException w:name="Medium Grid 3" w:semiHidden="0" w:uiPriority="69" w:unhideWhenUsed="0"/>
-    <w:lsdException w:name="Dark List" w:semiHidden="0" w:uiPriority="70" w:unhideWhenUsed="0"/>
-    <w:lsdException w:name="Colorful Shading" w:semiHidden="0" w:uiPriority="71" w:unhideWhenUsed="0"/>
-    <w:lsdException w:name="Colorful List" w:semiHidden="0" w:uiPriority="72" w:unhideWhenUsed="0"/>
-    <w:lsdException w:name="Colorful Grid" w:semiHidden="0" w:uiPriority="73" w:unhideWhenUsed="0"/>
-    <w:lsdException w:name="Light Shading Accent 1" w:semiHidden="0" w:uiPriority="60" w:unhideWhenUsed="0"/>
-    <w:lsdException w:name="Light List Accent 1" w:semiHidden="0" w:uiPriority="61" w:unhideWhenUsed="0"/>
-    <w:lsdException w:name="Light Grid Accent 1" w:semiHidden="0" w:uiPriority="62" w:unhideWhenUsed="0"/>
-    <w:lsdException w:name="Medium Shading 1 Accent 1" w:semiHidden="0" w:uiPriority="63" w:unhideWhenUsed="0"/>
-    <w:lsdException w:name="Medium Shading 2 Accent 1" w:semiHidden="0" w:uiPriority="64" w:unhideWhenUsed="0"/>
-    <w:lsdException w:name="Medium List 1 Accent 1" w:semiHidden="0" w:uiPriority="65" w:unhideWhenUsed="0"/>
-    <w:lsdException w:name="Revision" w:unhideWhenUsed="0"/>
-    <w:lsdException w:name="List Paragraph" w:semiHidden="0" w:uiPriority="34" w:unhideWhenUsed="0" w:qFormat="1"/>
-    <w:lsdException w:name="Quote" w:semiHidden="0" w:uiPriority="29" w:unhideWhenUsed="0" w:qFormat="1"/>
-    <w:lsdException w:name="Intense Quote" w:semiHidden="0" w:uiPriority="30" w:unhideWhenUsed="0" w:qFormat="1"/>
-    <w:lsdException w:name="Medium List 2 Accent 1" w:semiHidden="0" w:uiPriority="66" w:unhideWhenUsed="0"/>
-    <w:lsdException w:name="Medium Grid 1 Accent 1" w:semiHidden="0" w:uiPriority="67" w:unhideWhenUsed="0"/>
-    <w:lsdException w:name="Medium Grid 2 Accent 1" w:semiHidden="0" w:uiPriority="68" w:unhideWhenUsed="0"/>
-    <w:lsdException w:name="Medium Grid 3 Accent 1" w:semiHidden="0" w:uiPriority="69" w:unhideWhenUsed="0"/>
-    <w:lsdException w:name="Dark List Accent 1" w:semiHidden="0" w:uiPriority="70" w:unhideWhenUsed="0"/>
-    <w:lsdException w:name="Colorful Shading Accent 1" w:semiHidden="0" w:uiPriority="71" w:unhideWhenUsed="0"/>
-    <w:lsdException w:name="Colorful List Accent 1" w:semiHidden="0" w:uiPriority="72" w:unhideWhenUsed="0"/>
-    <w:lsdException w:name="Colorful Grid Accent 1" w:semiHidden="0" w:uiPriority="73" w:unhideWhenUsed="0"/>
-    <w:lsdException w:name="Light Shading Accent 2" w:semiHidden="0" w:uiPriority="60" w:unhideWhenUsed="0"/>
-    <w:lsdException w:name="Light List Accent 2" w:semiHidden="0" w:uiPriority="61" w:unhideWhenUsed="0"/>
-    <w:lsdException w:name="Light Grid Accent 2" w:semiHidden="0" w:uiPriority="62" w:unhideWhenUsed="0"/>
-    <w:lsdException w:name="Medium Shading 1 Accent 2" w:semiHidden="0" w:uiPriority="63" w:unhideWhenUsed="0"/>
-    <w:lsdException w:name="Medium Shading 2 Accent 2" w:semiHidden="0" w:uiPriority="64" w:unhideWhenUsed="0"/>
-    <w:lsdException w:name="Medium List 1 Accent 2" w:semiHidden="0" w:uiPriority="65" w:unhideWhenUsed="0"/>
-    <w:lsdException w:name="Medium List 2 Accent 2" w:semiHidden="0" w:uiPriority="66" w:unhideWhenUsed="0"/>
-    <w:lsdException w:name="Medium Grid 1 Accent 2" w:semiHidden="0" w:uiPriority="67" w:unhideWhenUsed="0"/>
-    <w:lsdException w:name="Medium Grid 2 Accent 2" w:semiHidden="0" w:uiPriority="68" w:unhideWhenUsed="0"/>
-    <w:lsdException w:name="Medium Grid 3 Accent 2" w:semiHidden="0" w:uiPriority="69" w:unhideWhenUsed="0"/>
-    <w:lsdException w:name="Dark List Accent 2" w:semiHidden="0" w:uiPriority="70" w:unhideWhenUsed="0"/>
-    <w:lsdException w:name="Colorful Shading Accent 2" w:semiHidden="0" w:uiPriority="71" w:unhideWhenUsed="0"/>
-    <w:lsdException w:name="Colorful List Accent 2" w:semiHidden="0" w:uiPriority="72" w:unhideWhenUsed="0"/>
-    <w:lsdException w:name="Colorful Grid Accent 2" w:semiHidden="0" w:uiPriority="73" w:unhideWhenUsed="0"/>
-    <w:lsdException w:name="Light Shading Accent 3" w:semiHidden="0" w:uiPriority="60" w:unhideWhenUsed="0"/>
-    <w:lsdException w:name="Light List Accent 3" w:semiHidden="0" w:uiPriority="61" w:unhideWhenUsed="0"/>
-    <w:lsdException w:name="Light Grid Accent 3" w:semiHidden="0" w:uiPriority="62" w:unhideWhenUsed="0"/>
-    <w:lsdException w:name="Medium Shading 1 Accent 3" w:semiHidden="0" w:uiPriority="63" w:unhideWhenUsed="0"/>
-    <w:lsdException w:name="Medium Shading 2 Accent 3" w:semiHidden="0" w:uiPriority="64" w:unhideWhenUsed="0"/>
-    <w:lsdException w:name="Medium List 1 Accent 3" w:semiHidden="0" w:uiPriority="65" w:unhideWhenUsed="0"/>
-    <w:lsdException w:name="Medium List 2 Accent 3" w:semiHidden="0" w:uiPriority="66" w:unhideWhenUsed="0"/>
-    <w:lsdException w:name="Medium Grid 1 Accent 3" w:semiHidden="0" w:uiPriority="67" w:unhideWhenUsed="0"/>
-    <w:lsdException w:name="Medium Grid 2 Accent 3" w:semiHidden="0" w:uiPriority="68" w:unhideWhenUsed="0"/>
-    <w:lsdException w:name="Medium Grid 3 Accent 3" w:semiHidden="0" w:uiPriority="69" w:unhideWhenUsed="0"/>
-    <w:lsdException w:name="Dark List Accent 3" w:semiHidden="0" w:uiPriority="70" w:unhideWhenUsed="0"/>
-    <w:lsdException w:name="Colorful Shading Accent 3" w:semiHidden="0" w:uiPriority="71" w:unhideWhenUsed="0"/>
-    <w:lsdException w:name="Colorful List Accent 3" w:semiHidden="0" w:uiPriority="72" w:unhideWhenUsed="0"/>
-    <w:lsdException w:name="Colorful Grid Accent 3" w:semiHidden="0" w:uiPriority="73" w:unhideWhenUsed="0"/>
-    <w:lsdException w:name="Light Shading Accent 4" w:semiHidden="0" w:uiPriority="60" w:unhideWhenUsed="0"/>
-    <w:lsdException w:name="Light List Accent 4" w:semiHidden="0" w:uiPriority="61" w:unhideWhenUsed="0"/>
-    <w:lsdException w:name="Light Grid Accent 4" w:semiHidden="0" w:uiPriority="62" w:unhideWhenUsed="0"/>
-    <w:lsdException w:name="Medium Shading 1 Accent 4" w:semiHidden="0" w:uiPriority="63" w:unhideWhenUsed="0"/>
-    <w:lsdException w:name="Medium Shading 2 Accent 4" w:semiHidden="0" w:uiPriority="64" w:unhideWhenUsed="0"/>
-    <w:lsdException w:name="Medium List 1 Accent 4" w:semiHidden="0" w:uiPriority="65" w:unhideWhenUsed="0"/>
-    <w:lsdException w:name="Medium List 2 Accent 4" w:semiHidden="0" w:uiPriority="66" w:unhideWhenUsed="0"/>
-    <w:lsdException w:name="Medium Grid 1 Accent 4" w:semiHidden="0" w:uiPriority="67" w:unhideWhenUsed="0"/>
-    <w:lsdException w:name="Medium Grid 2 Accent 4" w:semiHidden="0" w:uiPriority="68" w:unhideWhenUsed="0"/>
-    <w:lsdException w:name="Medium Grid 3 Accent 4" w:semiHidden="0" w:uiPriority="69" w:unhideWhenUsed="0"/>
-    <w:lsdException w:name="Dark List Accent 4" w:semiHidden="0" w:uiPriority="70" w:unhideWhenUsed="0"/>
-    <w:lsdException w:name="Colorful Shading Accent 4" w:semiHidden="0" w:uiPriority="71" w:unhideWhenUsed="0"/>
-    <w:lsdException w:name="Colorful List Accent 4" w:semiHidden="0" w:uiPriority="72" w:unhideWhenUsed="0"/>
-    <w:lsdException w:name="Colorful Grid Accent 4" w:semiHidden="0" w:uiPriority="73" w:unhideWhenUsed="0"/>
-    <w:lsdException w:name="Light Shading Accent 5" w:semiHidden="0" w:uiPriority="60" w:unhideWhenUsed="0"/>
-    <w:lsdException w:name="Light List Accent 5" w:semiHidden="0" w:uiPriority="61" w:unhideWhenUsed="0"/>
-    <w:lsdException w:name="Light Grid Accent 5" w:semiHidden="0" w:uiPriority="62" w:unhideWhenUsed="0"/>
-    <w:lsdException w:name="Medium Shading 1 Accent 5" w:semiHidden="0" w:uiPriority="63" w:unhideWhenUsed="0"/>
-    <w:lsdException w:name="Medium Shading 2 Accent 5" w:semiHidden="0" w:uiPriority="64" w:unhideWhenUsed="0"/>
-    <w:lsdException w:name="Medium List 1 Accent 5" w:semiHidden="0" w:uiPriority="65" w:unhideWhenUsed="0"/>
-    <w:lsdException w:name="Medium List 2 Accent 5" w:semiHidden="0" w:uiPriority="66" w:unhideWhenUsed="0"/>
-    <w:lsdException w:name="Medium Grid 1 Accent 5" w:semiHidden="0" w:uiPriority="67" w:unhideWhenUsed="0"/>
-    <w:lsdException w:name="Medium Grid 2 Accent 5" w:semiHidden="0" w:uiPriority="68" w:unhideWhenUsed="0"/>
-    <w:lsdException w:name="Medium Grid 3 Accent 5" w:semiHidden="0" w:uiPriority="69" w:unhideWhenUsed="0"/>
-    <w:lsdException w:name="Dark List Accent 5" w:semiHidden="0" w:uiPriority="70" w:unhideWhenUsed="0"/>
-    <w:lsdException w:name="Colorful Shading Accent 5" w:semiHidden="0" w:uiPriority="71" w:unhideWhenUsed="0"/>
-    <w:lsdException w:name="Colorful List Accent 5" w:semiHidden="0" w:uiPriority="72" w:unhideWhenUsed="0"/>
-    <w:lsdException w:name="Colorful Grid Accent 5" w:semiHidden="0" w:uiPriority="73" w:unhideWhenUsed="0"/>
-    <w:lsdException w:name="Light Shading Accent 6" w:semiHidden="0" w:uiPriority="60" w:unhideWhenUsed="0"/>
-    <w:lsdException w:name="Light List Accent 6" w:semiHidden="0" w:uiPriority="61" w:unhideWhenUsed="0"/>
-    <w:lsdException w:name="Light Grid Accent 6" w:semiHidden="0" w:uiPriority="62" w:unhideWhenUsed="0"/>
-    <w:lsdException w:name="Medium Shading 1 Accent 6" w:semiHidden="0" w:uiPriority="63" w:unhideWhenUsed="0"/>
-    <w:lsdException w:name="Medium Shading 2 Accent 6" w:semiHidden="0" w:uiPriority="64" w:unhideWhenUsed="0"/>
-    <w:lsdException w:name="Medium List 1 Accent 6" w:semiHidden="0" w:uiPriority="65" w:unhideWhenUsed="0"/>
-    <w:lsdException w:name="Medium List 2 Accent 6" w:semiHidden="0" w:uiPriority="66" w:unhideWhenUsed="0"/>
-    <w:lsdException w:name="Medium Grid 1 Accent 6" w:semiHidden="0" w:uiPriority="67" w:unhideWhenUsed="0"/>
-    <w:lsdException w:name="Medium Grid 2 Accent 6" w:semiHidden="0" w:uiPriority="68" w:unhideWhenUsed="0"/>
-    <w:lsdException w:name="Medium Grid 3 Accent 6" w:semiHidden="0" w:uiPriority="69" w:unhideWhenUsed="0"/>
-    <w:lsdException w:name="Dark List Accent 6" w:semiHidden="0" w:uiPriority="70" w:unhideWhenUsed="0"/>
-    <w:lsdException w:name="Colorful Shading Accent 6" w:semiHidden="0" w:uiPriority="71" w:unhideWhenUsed="0"/>
-    <w:lsdException w:name="Colorful List Accent 6" w:semiHidden="0" w:uiPriority="72" w:unhideWhenUsed="0"/>
-    <w:lsdException w:name="Colorful Grid Accent 6" w:semiHidden="0" w:uiPriority="73" w:unhideWhenUsed="0"/>
-    <w:lsdException w:name="Subtle Emphasis" w:semiHidden="0" w:uiPriority="19" w:unhideWhenUsed="0" w:qFormat="1"/>
-    <w:lsdException w:name="Intense Emphasis" w:semiHidden="0" w:uiPriority="21" w:unhideWhenUsed="0" w:qFormat="1"/>
-    <w:lsdException w:name="Subtle Reference" w:semiHidden="0" w:uiPriority="31" w:unhideWhenUsed="0" w:qFormat="1"/>
-    <w:lsdException w:name="Intense Reference" w:semiHidden="0" w:uiPriority="32" w:unhideWhenUsed="0" w:qFormat="1"/>
-    <w:lsdException w:name="Book Title" w:semiHidden="0" w:uiPriority="33" w:unhideWhenUsed="0" w:qFormat="1"/>
-    <w:lsdException w:name="Bibliography" w:uiPriority="37"/>
-    <w:lsdException w:name="TOC Heading" w:uiPriority="39" w:qFormat="1"/>
+  <w:latentStyles w:defLockedState="0" w:defUIPriority="99" w:defSemiHidden="0" w:defUnhideWhenUsed="0" w:defQFormat="0" w:count="376">
+    <w:lsdException w:name="Normal" w:uiPriority="0" w:qFormat="1"/>
+    <w:lsdException w:name="heading 1" w:uiPriority="9" w:qFormat="1"/>
+    <w:lsdException w:name="heading 2" w:semiHidden="1" w:uiPriority="9" w:unhideWhenUsed="1" w:qFormat="1"/>
+    <w:lsdException w:name="heading 3" w:semiHidden="1" w:uiPriority="9" w:unhideWhenUsed="1" w:qFormat="1"/>
+    <w:lsdException w:name="heading 4" w:semiHidden="1" w:uiPriority="9" w:unhideWhenUsed="1" w:qFormat="1"/>
+    <w:lsdException w:name="heading 5" w:semiHidden="1" w:uiPriority="9" w:unhideWhenUsed="1" w:qFormat="1"/>
+    <w:lsdException w:name="heading 6" w:semiHidden="1" w:uiPriority="9" w:unhideWhenUsed="1" w:qFormat="1"/>
+    <w:lsdException w:name="heading 7" w:semiHidden="1" w:uiPriority="9" w:unhideWhenUsed="1" w:qFormat="1"/>
+    <w:lsdException w:name="heading 8" w:semiHidden="1" w:uiPriority="9" w:unhideWhenUsed="1" w:qFormat="1"/>
+    <w:lsdException w:name="heading 9" w:semiHidden="1" w:uiPriority="9" w:unhideWhenUsed="1" w:qFormat="1"/>
+    <w:lsdException w:name="index 1" w:semiHidden="1" w:unhideWhenUsed="1"/>
+    <w:lsdException w:name="index 2" w:semiHidden="1" w:unhideWhenUsed="1"/>
+    <w:lsdException w:name="index 3" w:semiHidden="1" w:unhideWhenUsed="1"/>
+    <w:lsdException w:name="index 4" w:semiHidden="1" w:unhideWhenUsed="1"/>
+    <w:lsdException w:name="index 5" w:semiHidden="1" w:unhideWhenUsed="1"/>
+    <w:lsdException w:name="index 6" w:semiHidden="1" w:unhideWhenUsed="1"/>
+    <w:lsdException w:name="index 7" w:semiHidden="1" w:unhideWhenUsed="1"/>
+    <w:lsdException w:name="index 8" w:semiHidden="1" w:unhideWhenUsed="1"/>
+    <w:lsdException w:name="index 9" w:semiHidden="1" w:unhideWhenUsed="1"/>
+    <w:lsdException w:name="toc 1" w:semiHidden="1" w:uiPriority="39" w:unhideWhenUsed="1"/>
+    <w:lsdException w:name="toc 2" w:semiHidden="1" w:uiPriority="39" w:unhideWhenUsed="1"/>
+    <w:lsdException w:name="toc 3" w:semiHidden="1" w:uiPriority="39" w:unhideWhenUsed="1"/>
+    <w:lsdException w:name="toc 4" w:semiHidden="1" w:uiPriority="39" w:unhideWhenUsed="1"/>
+    <w:lsdException w:name="toc 5" w:semiHidden="1" w:uiPriority="39" w:unhideWhenUsed="1"/>
+    <w:lsdException w:name="toc 6" w:semiHidden="1" w:uiPriority="39" w:unhideWhenUsed="1"/>
+    <w:lsdException w:name="toc 7" w:semiHidden="1" w:uiPriority="39" w:unhideWhenUsed="1"/>
+    <w:lsdException w:name="toc 8" w:semiHidden="1" w:uiPriority="39" w:unhideWhenUsed="1"/>
+    <w:lsdException w:name="toc 9" w:semiHidden="1" w:uiPriority="39" w:unhideWhenUsed="1"/>
+    <w:lsdException w:name="Normal Indent" w:semiHidden="1" w:unhideWhenUsed="1"/>
+    <w:lsdException w:name="footnote text" w:semiHidden="1" w:unhideWhenUsed="1"/>
+    <w:lsdException w:name="annotation text" w:semiHidden="1" w:unhideWhenUsed="1"/>
+    <w:lsdException w:name="header" w:semiHidden="1" w:unhideWhenUsed="1"/>
+    <w:lsdException w:name="footer" w:semiHidden="1" w:unhideWhenUsed="1"/>
+    <w:lsdException w:name="index heading" w:semiHidden="1" w:unhideWhenUsed="1"/>
+    <w:lsdException w:name="caption" w:semiHidden="1" w:uiPriority="35" w:unhideWhenUsed="1" w:qFormat="1"/>
+    <w:lsdException w:name="table of figures" w:semiHidden="1" w:unhideWhenUsed="1"/>
+    <w:lsdException w:name="envelope address" w:semiHidden="1" w:unhideWhenUsed="1"/>
+    <w:lsdException w:name="envelope return" w:semiHidden="1" w:unhideWhenUsed="1"/>
+    <w:lsdException w:name="footnote reference" w:semiHidden="1" w:unhideWhenUsed="1"/>
+    <w:lsdException w:name="annotation reference" w:semiHidden="1" w:unhideWhenUsed="1"/>
+    <w:lsdException w:name="line number" w:semiHidden="1" w:unhideWhenUsed="1"/>
+    <w:lsdException w:name="page number" w:semiHidden="1" w:unhideWhenUsed="1"/>
+    <w:lsdException w:name="endnote reference" w:semiHidden="1" w:unhideWhenUsed="1"/>
+    <w:lsdException w:name="endnote text" w:semiHidden="1" w:unhideWhenUsed="1"/>
+    <w:lsdException w:name="table of authorities" w:semiHidden="1" w:unhideWhenUsed="1"/>
+    <w:lsdException w:name="macro" w:semiHidden="1" w:unhideWhenUsed="1"/>
+    <w:lsdException w:name="toa heading" w:semiHidden="1" w:unhideWhenUsed="1"/>
+    <w:lsdException w:name="List" w:semiHidden="1" w:unhideWhenUsed="1"/>
+    <w:lsdException w:name="List Bullet" w:semiHidden="1" w:unhideWhenUsed="1"/>
+    <w:lsdException w:name="List Number" w:semiHidden="1" w:unhideWhenUsed="1"/>
+    <w:lsdException w:name="List 2" w:semiHidden="1" w:unhideWhenUsed="1"/>
+    <w:lsdException w:name="List 3" w:semiHidden="1" w:unhideWhenUsed="1"/>
+    <w:lsdException w:name="List 4" w:semiHidden="1" w:unhideWhenUsed="1"/>
+    <w:lsdException w:name="List 5" w:semiHidden="1" w:unhideWhenUsed="1"/>
+    <w:lsdException w:name="List Bullet 2" w:semiHidden="1" w:unhideWhenUsed="1"/>
+    <w:lsdException w:name="List Bullet 3" w:semiHidden="1" w:unhideWhenUsed="1"/>
+    <w:lsdException w:name="List Bullet 4" w:semiHidden="1" w:unhideWhenUsed="1"/>
+    <w:lsdException w:name="List Bullet 5" w:semiHidden="1" w:unhideWhenUsed="1"/>
+    <w:lsdException w:name="List Number 2" w:semiHidden="1" w:unhideWhenUsed="1"/>
+    <w:lsdException w:name="List Number 3" w:semiHidden="1" w:unhideWhenUsed="1"/>
+    <w:lsdException w:name="List Number 4" w:semiHidden="1" w:unhideWhenUsed="1"/>
+    <w:lsdException w:name="List Number 5" w:semiHidden="1" w:unhideWhenUsed="1"/>
+    <w:lsdException w:name="Title" w:uiPriority="10" w:qFormat="1"/>
+    <w:lsdException w:name="Closing" w:semiHidden="1" w:unhideWhenUsed="1"/>
+    <w:lsdException w:name="Signature" w:semiHidden="1" w:unhideWhenUsed="1"/>
+    <w:lsdException w:name="Default Paragraph Font" w:semiHidden="1" w:uiPriority="1" w:unhideWhenUsed="1"/>
+    <w:lsdException w:name="Body Text" w:semiHidden="1" w:unhideWhenUsed="1"/>
+    <w:lsdException w:name="Body Text Indent" w:semiHidden="1" w:unhideWhenUsed="1"/>
+    <w:lsdException w:name="List Continue" w:semiHidden="1" w:unhideWhenUsed="1"/>
+    <w:lsdException w:name="List Continue 2" w:semiHidden="1" w:unhideWhenUsed="1"/>
+    <w:lsdException w:name="List Continue 3" w:semiHidden="1" w:unhideWhenUsed="1"/>
+    <w:lsdException w:name="List Continue 4" w:semiHidden="1" w:unhideWhenUsed="1"/>
+    <w:lsdException w:name="List Continue 5" w:semiHidden="1" w:unhideWhenUsed="1"/>
+    <w:lsdException w:name="Message Header" w:semiHidden="1" w:unhideWhenUsed="1"/>
+    <w:lsdException w:name="Subtitle" w:uiPriority="11" w:qFormat="1"/>
+    <w:lsdException w:name="Salutation" w:semiHidden="1" w:unhideWhenUsed="1"/>
+    <w:lsdException w:name="Date" w:semiHidden="1" w:unhideWhenUsed="1"/>
+    <w:lsdException w:name="Body Text First Indent" w:semiHidden="1" w:unhideWhenUsed="1"/>
+    <w:lsdException w:name="Body Text First Indent 2" w:semiHidden="1" w:unhideWhenUsed="1"/>
+    <w:lsdException w:name="Body Text 2" w:semiHidden="1" w:unhideWhenUsed="1"/>
+    <w:lsdException w:name="Body Text 3" w:semiHidden="1" w:unhideWhenUsed="1"/>
+    <w:lsdException w:name="Body Text Indent 2" w:semiHidden="1" w:unhideWhenUsed="1"/>
+    <w:lsdException w:name="Body Text Indent 3" w:semiHidden="1" w:unhideWhenUsed="1"/>
+    <w:lsdException w:name="Block Text" w:semiHidden="1" w:unhideWhenUsed="1"/>
+    <w:lsdException w:name="Hyperlink" w:semiHidden="1" w:unhideWhenUsed="1"/>
+    <w:lsdException w:name="FollowedHyperlink" w:semiHidden="1" w:unhideWhenUsed="1"/>
+    <w:lsdException w:name="Strong" w:uiPriority="22" w:qFormat="1"/>
+    <w:lsdException w:name="Emphasis" w:uiPriority="20" w:qFormat="1"/>
+    <w:lsdException w:name="Document Map" w:semiHidden="1" w:unhideWhenUsed="1"/>
+    <w:lsdException w:name="Plain Text" w:semiHidden="1" w:unhideWhenUsed="1"/>
+    <w:lsdException w:name="E-mail Signature" w:semiHidden="1" w:unhideWhenUsed="1"/>
+    <w:lsdException w:name="HTML Top of Form" w:semiHidden="1" w:unhideWhenUsed="1"/>
+    <w:lsdException w:name="HTML Bottom of Form" w:semiHidden="1" w:unhideWhenUsed="1"/>
+    <w:lsdException w:name="Normal (Web)" w:semiHidden="1" w:unhideWhenUsed="1"/>
+    <w:lsdException w:name="HTML Acronym" w:semiHidden="1" w:unhideWhenUsed="1"/>
+    <w:lsdException w:name="HTML Address" w:semiHidden="1" w:unhideWhenUsed="1"/>
+    <w:lsdException w:name="HTML Cite" w:semiHidden="1" w:unhideWhenUsed="1"/>
+    <w:lsdException w:name="HTML Code" w:semiHidden="1" w:unhideWhenUsed="1"/>
+    <w:lsdException w:name="HTML Definition" w:semiHidden="1" w:unhideWhenUsed="1"/>
+    <w:lsdException w:name="HTML Keyboard" w:semiHidden="1" w:unhideWhenUsed="1"/>
+    <w:lsdException w:name="HTML Preformatted" w:semiHidden="1" w:unhideWhenUsed="1"/>
+    <w:lsdException w:name="HTML Sample" w:semiHidden="1" w:unhideWhenUsed="1"/>
+    <w:lsdException w:name="HTML Variable" w:semiHidden="1" w:unhideWhenUsed="1"/>
+    <w:lsdException w:name="Normal Table" w:semiHidden="1" w:unhideWhenUsed="1"/>
+    <w:lsdException w:name="annotation subject" w:semiHidden="1" w:unhideWhenUsed="1"/>
+    <w:lsdException w:name="No List" w:semiHidden="1" w:unhideWhenUsed="1"/>
+    <w:lsdException w:name="Outline List 1" w:semiHidden="1" w:unhideWhenUsed="1"/>
+    <w:lsdException w:name="Outline List 2" w:semiHidden="1" w:unhideWhenUsed="1"/>
+    <w:lsdException w:name="Outline List 3" w:semiHidden="1" w:unhideWhenUsed="1"/>
+    <w:lsdException w:name="Table Simple 1" w:semiHidden="1" w:unhideWhenUsed="1"/>
+    <w:lsdException w:name="Table Simple 2" w:semiHidden="1" w:unhideWhenUsed="1"/>
+    <w:lsdException w:name="Table Simple 3" w:semiHidden="1" w:unhideWhenUsed="1"/>
+    <w:lsdException w:name="Table Classic 1" w:semiHidden="1" w:unhideWhenUsed="1"/>
+    <w:lsdException w:name="Table Classic 2" w:semiHidden="1" w:unhideWhenUsed="1"/>
+    <w:lsdException w:name="Table Classic 3" w:semiHidden="1" w:unhideWhenUsed="1"/>
+    <w:lsdException w:name="Table Classic 4" w:semiHidden="1" w:unhideWhenUsed="1"/>
+    <w:lsdException w:name="Table Colorful 1" w:semiHidden="1" w:unhideWhenUsed="1"/>
+    <w:lsdException w:name="Table Colorful 2" w:semiHidden="1" w:unhideWhenUsed="1"/>
+    <w:lsdException w:name="Table Colorful 3" w:semiHidden="1" w:unhideWhenUsed="1"/>
+    <w:lsdException w:name="Table Columns 1" w:semiHidden="1" w:unhideWhenUsed="1"/>
+    <w:lsdException w:name="Table Columns 2" w:semiHidden="1" w:unhideWhenUsed="1"/>
+    <w:lsdException w:name="Table Columns 3" w:semiHidden="1" w:unhideWhenUsed="1"/>
+    <w:lsdException w:name="Table Columns 4" w:semiHidden="1" w:unhideWhenUsed="1"/>
+    <w:lsdException w:name="Table Columns 5" w:semiHidden="1" w:unhideWhenUsed="1"/>
+    <w:lsdException w:name="Table Grid 1" w:semiHidden="1" w:unhideWhenUsed="1"/>
+    <w:lsdException w:name="Table Grid 2" w:semiHidden="1" w:unhideWhenUsed="1"/>
+    <w:lsdException w:name="Table Grid 3" w:semiHidden="1" w:unhideWhenUsed="1"/>
+    <w:lsdException w:name="Table Grid 4" w:semiHidden="1" w:unhideWhenUsed="1"/>
+    <w:lsdException w:name="Table Grid 5" w:semiHidden="1" w:unhideWhenUsed="1"/>
+    <w:lsdException w:name="Table Grid 6" w:semiHidden="1" w:unhideWhenUsed="1"/>
+    <w:lsdException w:name="Table Grid 7" w:semiHidden="1" w:unhideWhenUsed="1"/>
+    <w:lsdException w:name="Table Grid 8" w:semiHidden="1" w:unhideWhenUsed="1"/>
+    <w:lsdException w:name="Table List 1" w:semiHidden="1" w:unhideWhenUsed="1"/>
+    <w:lsdException w:name="Table List 2" w:semiHidden="1" w:unhideWhenUsed="1"/>
+    <w:lsdException w:name="Table List 3" w:semiHidden="1" w:unhideWhenUsed="1"/>
+    <w:lsdException w:name="Table List 4" w:semiHidden="1" w:unhideWhenUsed="1"/>
+    <w:lsdException w:name="Table List 5" w:semiHidden="1" w:unhideWhenUsed="1"/>
+    <w:lsdException w:name="Table List 6" w:semiHidden="1" w:unhideWhenUsed="1"/>
+    <w:lsdException w:name="Table List 7" w:semiHidden="1" w:unhideWhenUsed="1"/>
+    <w:lsdException w:name="Table List 8" w:semiHidden="1" w:unhideWhenUsed="1"/>
+    <w:lsdException w:name="Table 3D effects 1" w:semiHidden="1" w:unhideWhenUsed="1"/>
+    <w:lsdException w:name="Table 3D effects 2" w:semiHidden="1" w:unhideWhenUsed="1"/>
+    <w:lsdException w:name="Table 3D effects 3" w:semiHidden="1" w:unhideWhenUsed="1"/>
+    <w:lsdException w:name="Table Contemporary" w:semiHidden="1" w:unhideWhenUsed="1"/>
+    <w:lsdException w:name="Table Elegant" w:semiHidden="1" w:unhideWhenUsed="1"/>
+    <w:lsdException w:name="Table Professional" w:semiHidden="1" w:unhideWhenUsed="1"/>
+    <w:lsdException w:name="Table Subtle 1" w:semiHidden="1" w:unhideWhenUsed="1"/>
+    <w:lsdException w:name="Table Subtle 2" w:semiHidden="1" w:unhideWhenUsed="1"/>
+    <w:lsdException w:name="Table Web 1" w:semiHidden="1" w:unhideWhenUsed="1"/>
+    <w:lsdException w:name="Table Web 2" w:semiHidden="1" w:unhideWhenUsed="1"/>
+    <w:lsdException w:name="Table Web 3" w:semiHidden="1" w:unhideWhenUsed="1"/>
+    <w:lsdException w:name="Balloon Text" w:semiHidden="1" w:unhideWhenUsed="1"/>
+    <w:lsdException w:name="Table Grid" w:uiPriority="39"/>
+    <w:lsdException w:name="Table Theme" w:semiHidden="1" w:unhideWhenUsed="1"/>
+    <w:lsdException w:name="Placeholder Text" w:semiHidden="1"/>
+    <w:lsdException w:name="No Spacing" w:uiPriority="1" w:qFormat="1"/>
+    <w:lsdException w:name="Light Shading" w:uiPriority="60"/>
+    <w:lsdException w:name="Light List" w:uiPriority="61"/>
+    <w:lsdException w:name="Light Grid" w:uiPriority="62"/>
+    <w:lsdException w:name="Medium Shading 1" w:uiPriority="63"/>
+    <w:lsdException w:name="Medium Shading 2" w:uiPriority="64"/>
+    <w:lsdException w:name="Medium List 1" w:uiPriority="65"/>
+    <w:lsdException w:name="Medium List 2" w:uiPriority="66"/>
+    <w:lsdException w:name="Medium Grid 1" w:uiPriority="67"/>
+    <w:lsdException w:name="Medium Grid 2" w:uiPriority="68"/>
+    <w:lsdException w:name="Medium Grid 3" w:uiPriority="69"/>
+    <w:lsdException w:name="Dark List" w:uiPriority="70"/>
+    <w:lsdException w:name="Colorful Shading" w:uiPriority="71"/>
+    <w:lsdException w:name="Colorful List" w:uiPriority="72"/>
+    <w:lsdException w:name="Colorful Grid" w:uiPriority="73"/>
+    <w:lsdException w:name="Light Shading Accent 1" w:uiPriority="60"/>
+    <w:lsdException w:name="Light List Accent 1" w:uiPriority="61"/>
+    <w:lsdException w:name="Light Grid Accent 1" w:uiPriority="62"/>
+    <w:lsdException w:name="Medium Shading 1 Accent 1" w:uiPriority="63"/>
+    <w:lsdException w:name="Medium Shading 2 Accent 1" w:uiPriority="64"/>
+    <w:lsdException w:name="Medium List 1 Accent 1" w:uiPriority="65"/>
+    <w:lsdException w:name="Revision" w:semiHidden="1"/>
+    <w:lsdException w:name="List Paragraph" w:uiPriority="34" w:qFormat="1"/>
+    <w:lsdException w:name="Quote" w:uiPriority="29" w:qFormat="1"/>
+    <w:lsdException w:name="Intense Quote" w:uiPriority="30" w:qFormat="1"/>
+    <w:lsdException w:name="Medium List 2 Accent 1" w:uiPriority="66"/>
+    <w:lsdException w:name="Medium Grid 1 Accent 1" w:uiPriority="67"/>
+    <w:lsdException w:name="Medium Grid 2 Accent 1" w:uiPriority="68"/>
+    <w:lsdException w:name="Medium Grid 3 Accent 1" w:uiPriority="69"/>
+    <w:lsdException w:name="Dark List Accent 1" w:uiPriority="70"/>
+    <w:lsdException w:name="Colorful Shading Accent 1" w:uiPriority="71"/>
+    <w:lsdException w:name="Colorful List Accent 1" w:uiPriority="72"/>
+    <w:lsdException w:name="Colorful Grid Accent 1" w:uiPriority="73"/>
+    <w:lsdException w:name="Light Shading Accent 2" w:uiPriority="60"/>
+    <w:lsdException w:name="Light List Accent 2" w:uiPriority="61"/>
+    <w:lsdException w:name="Light Grid Accent 2" w:uiPriority="62"/>
+    <w:lsdException w:name="Medium Shading 1 Accent 2" w:uiPriority="63"/>
+    <w:lsdException w:name="Medium Shading 2 Accent 2" w:uiPriority="64"/>
+    <w:lsdException w:name="Medium List 1 Accent 2" w:uiPriority="65"/>
+    <w:lsdException w:name="Medium List 2 Accent 2" w:uiPriority="66"/>
+    <w:lsdException w:name="Medium Grid 1 Accent 2" w:uiPriority="67"/>
+    <w:lsdException w:name="Medium Grid 2 Accent 2" w:uiPriority="68"/>
+    <w:lsdException w:name="Medium Grid 3 Accent 2" w:uiPriority="69"/>
+    <w:lsdException w:name="Dark List Accent 2" w:uiPriority="70"/>
+    <w:lsdException w:name="Colorful Shading Accent 2" w:uiPriority="71"/>
+    <w:lsdException w:name="Colorful List Accent 2" w:uiPriority="72"/>
+    <w:lsdException w:name="Colorful Grid Accent 2" w:uiPriority="73"/>
+    <w:lsdException w:name="Light Shading Accent 3" w:uiPriority="60"/>
+    <w:lsdException w:name="Light List Accent 3" w:uiPriority="61"/>
+    <w:lsdException w:name="Light Grid Accent 3" w:uiPriority="62"/>
+    <w:lsdException w:name="Medium Shading 1 Accent 3" w:uiPriority="63"/>
+    <w:lsdException w:name="Medium Shading 2 Accent 3" w:uiPriority="64"/>
+    <w:lsdException w:name="Medium List 1 Accent 3" w:uiPriority="65"/>
+    <w:lsdException w:name="Medium List 2 Accent 3" w:uiPriority="66"/>
+    <w:lsdException w:name="Medium Grid 1 Accent 3" w:uiPriority="67"/>
+    <w:lsdException w:name="Medium Grid 2 Accent 3" w:uiPriority="68"/>
+    <w:lsdException w:name="Medium Grid 3 Accent 3" w:uiPriority="69"/>
+    <w:lsdException w:name="Dark List Accent 3" w:uiPriority="70"/>
+    <w:lsdException w:name="Colorful Shading Accent 3" w:uiPriority="71"/>
+    <w:lsdException w:name="Colorful List Accent 3" w:uiPriority="72"/>
+    <w:lsdException w:name="Colorful Grid Accent 3" w:uiPriority="73"/>
+    <w:lsdException w:name="Light Shading Accent 4" w:uiPriority="60"/>
+    <w:lsdException w:name="Light List Accent 4" w:uiPriority="61"/>
+    <w:lsdException w:name="Light Grid Accent 4" w:uiPriority="62"/>
+    <w:lsdException w:name="Medium Shading 1 Accent 4" w:uiPriority="63"/>
+    <w:lsdException w:name="Medium Shading 2 Accent 4" w:uiPriority="64"/>
+    <w:lsdException w:name="Medium List 1 Accent 4" w:uiPriority="65"/>
+    <w:lsdException w:name="Medium List 2 Accent 4" w:uiPriority="66"/>
+    <w:lsdException w:name="Medium Grid 1 Accent 4" w:uiPriority="67"/>
+    <w:lsdException w:name="Medium Grid 2 Accent 4" w:uiPriority="68"/>
+    <w:lsdException w:name="Medium Grid 3 Accent 4" w:uiPriority="69"/>
+    <w:lsdException w:name="Dark List Accent 4" w:uiPriority="70"/>
+    <w:lsdException w:name="Colorful Shading Accent 4" w:uiPriority="71"/>
+    <w:lsdException w:name="Colorful List Accent 4" w:uiPriority="72"/>
+    <w:lsdException w:name="Colorful Grid Accent 4" w:uiPriority="73"/>
+    <w:lsdException w:name="Light Shading Accent 5" w:uiPriority="60"/>
+    <w:lsdException w:name="Light List Accent 5" w:uiPriority="61"/>
+    <w:lsdException w:name="Light Grid Accent 5" w:uiPriority="62"/>
+    <w:lsdException w:name="Medium Shading 1 Accent 5" w:uiPriority="63"/>
+    <w:lsdException w:name="Medium Shading 2 Accent 5" w:uiPriority="64"/>
+    <w:lsdException w:name="Medium List 1 Accent 5" w:uiPriority="65"/>
+    <w:lsdException w:name="Medium List 2 Accent 5" w:uiPriority="66"/>
+    <w:lsdException w:name="Medium Grid 1 Accent 5" w:uiPriority="67"/>
+    <w:lsdException w:name="Medium Grid 2 Accent 5" w:uiPriority="68"/>
+    <w:lsdException w:name="Medium Grid 3 Accent 5" w:uiPriority="69"/>
+    <w:lsdException w:name="Dark List Accent 5" w:uiPriority="70"/>
+    <w:lsdException w:name="Colorful Shading Accent 5" w:uiPriority="71"/>
+    <w:lsdException w:name="Colorful List Accent 5" w:uiPriority="72"/>
+    <w:lsdException w:name="Colorful Grid Accent 5" w:uiPriority="73"/>
+    <w:lsdException w:name="Light Shading Accent 6" w:uiPriority="60"/>
+    <w:lsdException w:name="Light List Accent 6" w:uiPriority="61"/>
+    <w:lsdException w:name="Light Grid Accent 6" w:uiPriority="62"/>
+    <w:lsdException w:name="Medium Shading 1 Accent 6" w:uiPriority="63"/>
+    <w:lsdException w:name="Medium Shading 2 Accent 6" w:uiPriority="64"/>
+    <w:lsdException w:name="Medium List 1 Accent 6" w:uiPriority="65"/>
+    <w:lsdException w:name="Medium List 2 Accent 6" w:uiPriority="66"/>
+    <w:lsdException w:name="Medium Grid 1 Accent 6" w:uiPriority="67"/>
+    <w:lsdException w:name="Medium Grid 2 Accent 6" w:uiPriority="68"/>
+    <w:lsdException w:name="Medium Grid 3 Accent 6" w:uiPriority="69"/>
+    <w:lsdException w:name="Dark List Accent 6" w:uiPriority="70"/>
+    <w:lsdException w:name="Colorful Shading Accent 6" w:uiPriority="71"/>
+    <w:lsdException w:name="Colorful List Accent 6" w:uiPriority="72"/>
+    <w:lsdException w:name="Colorful Grid Accent 6" w:uiPriority="73"/>
+    <w:lsdException w:name="Subtle Emphasis" w:uiPriority="19" w:qFormat="1"/>
+    <w:lsdException w:name="Intense Emphasis" w:uiPriority="21" w:qFormat="1"/>
+    <w:lsdException w:name="Subtle Reference" w:uiPriority="31" w:qFormat="1"/>
+    <w:lsdException w:name="Intense Reference" w:uiPriority="32" w:qFormat="1"/>
+    <w:lsdException w:name="Book Title" w:uiPriority="33" w:qFormat="1"/>
+    <w:lsdException w:name="Bibliography" w:semiHidden="1" w:uiPriority="37" w:unhideWhenUsed="1"/>
+    <w:lsdException w:name="TOC Heading" w:semiHidden="1" w:uiPriority="39" w:unhideWhenUsed="1" w:qFormat="1"/>
+    <w:lsdException w:name="Plain Table 1" w:uiPriority="41"/>
+    <w:lsdException w:name="Plain Table 2" w:uiPriority="42"/>
+    <w:lsdException w:name="Plain Table 3" w:uiPriority="43"/>
+    <w:lsdException w:name="Plain Table 4" w:uiPriority="44"/>
+    <w:lsdException w:name="Plain Table 5" w:uiPriority="45"/>
+    <w:lsdException w:name="Grid Table Light" w:uiPriority="40"/>
+    <w:lsdException w:name="Grid Table 1 Light" w:uiPriority="46"/>
+    <w:lsdException w:name="Grid Table 2" w:uiPriority="47"/>
+    <w:lsdException w:name="Grid Table 3" w:uiPriority="48"/>
+    <w:lsdException w:name="Grid Table 4" w:uiPriority="49"/>
+    <w:lsdException w:name="Grid Table 5 Dark" w:uiPriority="50"/>
+    <w:lsdException w:name="Grid Table 6 Colorful" w:uiPriority="51"/>
+    <w:lsdException w:name="Grid Table 7 Colorful" w:uiPriority="52"/>
+    <w:lsdException w:name="Grid Table 1 Light Accent 1" w:uiPriority="46"/>
+    <w:lsdException w:name="Grid Table 2 Accent 1" w:uiPriority="47"/>
+    <w:lsdException w:name="Grid Table 3 Accent 1" w:uiPriority="48"/>
+    <w:lsdException w:name="Grid Table 4 Accent 1" w:uiPriority="49"/>
+    <w:lsdException w:name="Grid Table 5 Dark Accent 1" w:uiPriority="50"/>
+    <w:lsdException w:name="Grid Table 6 Colorful Accent 1" w:uiPriority="51"/>
+    <w:lsdException w:name="Grid Table 7 Colorful Accent 1" w:uiPriority="52"/>
+    <w:lsdException w:name="Grid Table 1 Light Accent 2" w:uiPriority="46"/>
+    <w:lsdException w:name="Grid Table 2 Accent 2" w:uiPriority="47"/>
+    <w:lsdException w:name="Grid Table 3 Accent 2" w:uiPriority="48"/>
+    <w:lsdException w:name="Grid Table 4 Accent 2" w:uiPriority="49"/>
+    <w:lsdException w:name="Grid Table 5 Dark Accent 2" w:uiPriority="50"/>
+    <w:lsdException w:name="Grid Table 6 Colorful Accent 2" w:uiPriority="51"/>
+    <w:lsdException w:name="Grid Table 7 Colorful Accent 2" w:uiPriority="52"/>
+    <w:lsdException w:name="Grid Table 1 Light Accent 3" w:uiPriority="46"/>
+    <w:lsdException w:name="Grid Table 2 Accent 3" w:uiPriority="47"/>
+    <w:lsdException w:name="Grid Table 3 Accent 3" w:uiPriority="48"/>
+    <w:lsdException w:name="Grid Table 4 Accent 3" w:uiPriority="49"/>
+    <w:lsdException w:name="Grid Table 5 Dark Accent 3" w:uiPriority="50"/>
+    <w:lsdException w:name="Grid Table 6 Colorful Accent 3" w:uiPriority="51"/>
+    <w:lsdException w:name="Grid Table 7 Colorful Accent 3" w:uiPriority="52"/>
+    <w:lsdException w:name="Grid Table 1 Light Accent 4" w:uiPriority="46"/>
+    <w:lsdException w:name="Grid Table 2 Accent 4" w:uiPriority="47"/>
+    <w:lsdException w:name="Grid Table 3 Accent 4" w:uiPriority="48"/>
+    <w:lsdException w:name="Grid Table 4 Accent 4" w:uiPriority="49"/>
+    <w:lsdException w:name="Grid Table 5 Dark Accent 4" w:uiPriority="50"/>
+    <w:lsdException w:name="Grid Table 6 Colorful Accent 4" w:uiPriority="51"/>
+    <w:lsdException w:name="Grid Table 7 Colorful Accent 4" w:uiPriority="52"/>
+    <w:lsdException w:name="Grid Table 1 Light Accent 5" w:uiPriority="46"/>
+    <w:lsdException w:name="Grid Table 2 Accent 5" w:uiPriority="47"/>
+    <w:lsdException w:name="Grid Table 3 Accent 5" w:uiPriority="48"/>
+    <w:lsdException w:name="Grid Table 4 Accent 5" w:uiPriority="49"/>
+    <w:lsdException w:name="Grid Table 5 Dark Accent 5" w:uiPriority="50"/>
+    <w:lsdException w:name="Grid Table 6 Colorful Accent 5" w:uiPriority="51"/>
+    <w:lsdException w:name="Grid Table 7 Colorful Accent 5" w:uiPriority="52"/>
+    <w:lsdException w:name="Grid Table 1 Light Accent 6" w:uiPriority="46"/>
+    <w:lsdException w:name="Grid Table 2 Accent 6" w:uiPriority="47"/>
+    <w:lsdException w:name="Grid Table 3 Accent 6" w:uiPriority="48"/>
+    <w:lsdException w:name="Grid Table 4 Accent 6" w:uiPriority="49"/>
+    <w:lsdException w:name="Grid Table 5 Dark Accent 6" w:uiPriority="50"/>
+    <w:lsdException w:name="Grid Table 6 Colorful Accent 6" w:uiPriority="51"/>
+    <w:lsdException w:name="Grid Table 7 Colorful Accent 6" w:uiPriority="52"/>
+    <w:lsdException w:name="List Table 1 Light" w:uiPriority="46"/>
+    <w:lsdException w:name="List Table 2" w:uiPriority="47"/>
+    <w:lsdException w:name="List Table 3" w:uiPriority="48"/>
+    <w:lsdException w:name="List Table 4" w:uiPriority="49"/>
+    <w:lsdException w:name="List Table 5 Dark" w:uiPriority="50"/>
+    <w:lsdException w:name="List Table 6 Colorful" w:uiPriority="51"/>
+    <w:lsdException w:name="List Table 7 Colorful" w:uiPriority="52"/>
+    <w:lsdException w:name="List Table 1 Light Accent 1" w:uiPriority="46"/>
+    <w:lsdException w:name="List Table 2 Accent 1" w:uiPriority="47"/>
+    <w:lsdException w:name="List Table 3 Accent 1" w:uiPriority="48"/>
+    <w:lsdException w:name="List Table 4 Accent 1" w:uiPriority="49"/>
+    <w:lsdException w:name="List Table 5 Dark Accent 1" w:uiPriority="50"/>
+    <w:lsdException w:name="List Table 6 Colorful Accent 1" w:uiPriority="51"/>
+    <w:lsdException w:name="List Table 7 Colorful Accent 1" w:uiPriority="52"/>
+    <w:lsdException w:name="List Table 1 Light Accent 2" w:uiPriority="46"/>
+    <w:lsdException w:name="List Table 2 Accent 2" w:uiPriority="47"/>
+    <w:lsdException w:name="List Table 3 Accent 2" w:uiPriority="48"/>
+    <w:lsdException w:name="List Table 4 Accent 2" w:uiPriority="49"/>
+    <w:lsdException w:name="List Table 5 Dark Accent 2" w:uiPriority="50"/>
+    <w:lsdException w:name="List Table 6 Colorful Accent 2" w:uiPriority="51"/>
+    <w:lsdException w:name="List Table 7 Colorful Accent 2" w:uiPriority="52"/>
+    <w:lsdException w:name="List Table 1 Light Accent 3" w:uiPriority="46"/>
+    <w:lsdException w:name="List Table 2 Accent 3" w:uiPriority="47"/>
+    <w:lsdException w:name="List Table 3 Accent 3" w:uiPriority="48"/>
+    <w:lsdException w:name="List Table 4 Accent 3" w:uiPriority="49"/>
+    <w:lsdException w:name="List Table 5 Dark Accent 3" w:uiPriority="50"/>
+    <w:lsdException w:name="List Table 6 Colorful Accent 3" w:uiPriority="51"/>
+    <w:lsdException w:name="List Table 7 Colorful Accent 3" w:uiPriority="52"/>
+    <w:lsdException w:name="List Table 1 Light Accent 4" w:uiPriority="46"/>
+    <w:lsdException w:name="List Table 2 Accent 4" w:uiPriority="47"/>
+    <w:lsdException w:name="List Table 3 Accent 4" w:uiPriority="48"/>
+    <w:lsdException w:name="List Table 4 Accent 4" w:uiPriority="49"/>
+    <w:lsdException w:name="List Table 5 Dark Accent 4" w:uiPriority="50"/>
+    <w:lsdException w:name="List Table 6 Colorful Accent 4" w:uiPriority="51"/>
+    <w:lsdException w:name="List Table 7 Colorful Accent 4" w:uiPriority="52"/>
+    <w:lsdException w:name="List Table 1 Light Accent 5" w:uiPriority="46"/>
+    <w:lsdException w:name="List Table 2 Accent 5" w:uiPriority="47"/>
+    <w:lsdException w:name="List Table 3 Accent 5" w:uiPriority="48"/>
+    <w:lsdException w:name="List Table 4 Accent 5" w:uiPriority="49"/>
+    <w:lsdException w:name="List Table 5 Dark Accent 5" w:uiPriority="50"/>
+    <w:lsdException w:name="List Table 6 Colorful Accent 5" w:uiPriority="51"/>
+    <w:lsdException w:name="List Table 7 Colorful Accent 5" w:uiPriority="52"/>
+    <w:lsdException w:name="List Table 1 Light Accent 6" w:uiPriority="46"/>
+    <w:lsdException w:name="List Table 2 Accent 6" w:uiPriority="47"/>
+    <w:lsdException w:name="List Table 3 Accent 6" w:uiPriority="48"/>
+    <w:lsdException w:name="List Table 4 Accent 6" w:uiPriority="49"/>
+    <w:lsdException w:name="List Table 5 Dark Accent 6" w:uiPriority="50"/>
+    <w:lsdException w:name="List Table 6 Colorful Accent 6" w:uiPriority="51"/>
+    <w:lsdException w:name="List Table 7 Colorful Accent 6" w:uiPriority="52"/>
   </w:latentStyles>
   <w:style w:type="paragraph" w:default="1" w:styleId="Normal">
     <w:name w:val="Normal"/>
     <w:qFormat/>
-    <w:rPr>
-      <w:rFonts w:ascii="Times New Roman" w:eastAsia="Times New Roman" w:hAnsi="Times New Roman"/>
-      <w:sz w:val="24"/>
-      <w:szCs w:val="24"/>
-      <w:lang w:val="en-US" w:eastAsia="uk-UA" w:bidi="ar-SA"/>
-    </w:rPr>
+    <w:rPr/>
   </w:style>
-  <w:style w:type="table" w:default="1" w:styleId="TableNormal">
+  <w:style w:type="character" w:default="1" w:styleId="DefaultParagraphFont">
+    <w:name w:val="Default Paragraph Font"/>
+    <w:uiPriority w:val="1"/>
+    <w:semiHidden/>
+    <w:unhideWhenUsed/>
+    <w:rPr/>
+  </w:style>
+  <w:style w:type="table" w:default="1" w:styleId="NormalTable">
     <w:name w:val="Normal Table"/>
     <w:uiPriority w:val="99"/>
     <w:semiHidden/>
     <w:unhideWhenUsed/>
-    <w:qFormat/>
+    <w:rPr/>
     <w:tblPr>
       <w:tblInd w:w="0" w:type="dxa"/>
       <w:tblCellMar>
@@ -1061,11 +1296,12 @@
       </w:tblCellMar>
     </w:tblPr>
   </w:style>
-  <w:style w:type="numbering" w:default="1" w:styleId="NoList">
+  <w:style w:type="numbering" w:styleId="NoList">
     <w:name w:val="No List"/>
     <w:uiPriority w:val="99"/>
     <w:semiHidden/>
     <w:unhideWhenUsed/>
+    <w:rPr/>
   </w:style>
   <w:style w:type="table" w:styleId="TableGrid">
     <w:name w:val="Table Grid"/>
@@ -1083,4 +1319,306 @@
     </w:tblPr>
   </w:style>
 </w:styles>
+</file>
+
+<file path=word/theme/theme1.xml><?xml version="1.0" encoding="utf-8"?>
+<a:theme xmlns:a="http://schemas.openxmlformats.org/drawingml/2006/main" name="Thème Office">
+  <a:themeElements>
+    <a:clrScheme name="Office">
+      <a:dk1>
+        <a:sysClr val="windowText" lastClr="000000"/>
+      </a:dk1>
+      <a:lt1>
+        <a:sysClr val="window" lastClr="FFFFFF"/>
+      </a:lt1>
+      <a:dk2>
+        <a:srgbClr val="44546A"/>
+      </a:dk2>
+      <a:lt2>
+        <a:srgbClr val="E7E6E6"/>
+      </a:lt2>
+      <a:accent1>
+        <a:srgbClr val="4472C4"/>
+      </a:accent1>
+      <a:accent2>
+        <a:srgbClr val="ED7D31"/>
+      </a:accent2>
+      <a:accent3>
+        <a:srgbClr val="A5A5A5"/>
+      </a:accent3>
+      <a:accent4>
+        <a:srgbClr val="FFC000"/>
+      </a:accent4>
+      <a:accent5>
+        <a:srgbClr val="5B9BD5"/>
+      </a:accent5>
+      <a:accent6>
+        <a:srgbClr val="70AD47"/>
+      </a:accent6>
+      <a:hlink>
+        <a:srgbClr val="0563C1"/>
+      </a:hlink>
+      <a:folHlink>
+        <a:srgbClr val="954F72"/>
+      </a:folHlink>
+    </a:clrScheme>
+    <a:fontScheme name="Office">
+      <a:majorFont>
+        <a:latin typeface="Calibri Light"/>
+        <a:ea typeface=""/>
+        <a:cs typeface=""/>
+        <a:font script="Jpan" typeface="游ゴシック Light"/>
+        <a:font script="Hang" typeface="맑은 고딕"/>
+        <a:font script="Hans" typeface="等线 Light"/>
+        <a:font script="Hant" typeface="新細明體"/>
+        <a:font script="Arab" typeface="Times New Roman"/>
+        <a:font script="Hebr" typeface="Times New Roman"/>
+        <a:font script="Thai" typeface="Angsana New"/>
+        <a:font script="Ethi" typeface="Nyala"/>
+        <a:font script="Beng" typeface="Vrinda"/>
+        <a:font script="Gujr" typeface="Shruti"/>
+        <a:font script="Khmr" typeface="MoolBoran"/>
+        <a:font script="Knda" typeface="Tunga"/>
+        <a:font script="Guru" typeface="Raavi"/>
+        <a:font script="Cans" typeface="Euphemia"/>
+        <a:font script="Cher" typeface="Plantagenet Cherokee"/>
+        <a:font script="Yiii" typeface="Microsoft Yi Baiti"/>
+        <a:font script="Tibt" typeface="Microsoft Himalaya"/>
+        <a:font script="Thaa" typeface="MV Boli"/>
+        <a:font script="Deva" typeface="Mangal"/>
+        <a:font script="Telu" typeface="Gautami"/>
+        <a:font script="Taml" typeface="Latha"/>
+        <a:font script="Syrc" typeface="Estrangelo Edessa"/>
+        <a:font script="Orya" typeface="Kalinga"/>
+        <a:font script="Mlym" typeface="Kartika"/>
+        <a:font script="Laoo" typeface="DokChampa"/>
+        <a:font script="Sinh" typeface="Iskoola Pota"/>
+        <a:font script="Mong" typeface="Mongolian Baiti"/>
+        <a:font script="Viet" typeface="Times New Roman"/>
+        <a:font script="Uigh" typeface="Microsoft Uighur"/>
+        <a:font script="Geor" typeface="Sylfaen"/>
+        <a:font script="Armn" typeface="Arial"/>
+        <a:font script="Bugi" typeface="Leelawadee UI"/>
+        <a:font script="Bopo" typeface="Microsoft JhengHei"/>
+        <a:font script="Java" typeface="Javanese Text"/>
+        <a:font script="Lisu" typeface="Segoe UI"/>
+        <a:font script="Mymr" typeface="Myanmar Text"/>
+        <a:font script="Nkoo" typeface="Ebrima"/>
+        <a:font script="Olck" typeface="Nirmala UI"/>
+        <a:font script="Osma" typeface="Ebrima"/>
+        <a:font script="Phag" typeface="Phagspa"/>
+        <a:font script="Syrn" typeface="Estrangelo Edessa"/>
+        <a:font script="Syrj" typeface="Estrangelo Edessa"/>
+        <a:font script="Syre" typeface="Estrangelo Edessa"/>
+        <a:font script="Sora" typeface="Nirmala UI"/>
+        <a:font script="Tale" typeface="Microsoft Tai Le"/>
+        <a:font script="Talu" typeface="Microsoft New Tai Lue"/>
+        <a:font script="Tfng" typeface="Ebrima"/>
+      </a:majorFont>
+      <a:minorFont>
+        <a:latin typeface="Calibri"/>
+        <a:ea typeface=""/>
+        <a:cs typeface=""/>
+        <a:font script="Jpan" typeface="游明朝"/>
+        <a:font script="Hang" typeface="맑은 고딕"/>
+        <a:font script="Hans" typeface="等线"/>
+        <a:font script="Hant" typeface="新細明體"/>
+        <a:font script="Arab" typeface="Arial"/>
+        <a:font script="Hebr" typeface="Arial"/>
+        <a:font script="Thai" typeface="Cordia New"/>
+        <a:font script="Ethi" typeface="Nyala"/>
+        <a:font script="Beng" typeface="Vrinda"/>
+        <a:font script="Gujr" typeface="Shruti"/>
+        <a:font script="Khmr" typeface="DaunPenh"/>
+        <a:font script="Knda" typeface="Tunga"/>
+        <a:font script="Guru" typeface="Raavi"/>
+        <a:font script="Cans" typeface="Euphemia"/>
+        <a:font script="Cher" typeface="Plantagenet Cherokee"/>
+        <a:font script="Yiii" typeface="Microsoft Yi Baiti"/>
+        <a:font script="Tibt" typeface="Microsoft Himalaya"/>
+        <a:font script="Thaa" typeface="MV Boli"/>
+        <a:font script="Deva" typeface="Mangal"/>
+        <a:font script="Telu" typeface="Gautami"/>
+        <a:font script="Taml" typeface="Latha"/>
+        <a:font script="Syrc" typeface="Estrangelo Edessa"/>
+        <a:font script="Orya" typeface="Kalinga"/>
+        <a:font script="Mlym" typeface="Kartika"/>
+        <a:font script="Laoo" typeface="DokChampa"/>
+        <a:font script="Sinh" typeface="Iskoola Pota"/>
+        <a:font script="Mong" typeface="Mongolian Baiti"/>
+        <a:font script="Viet" typeface="Arial"/>
+        <a:font script="Uigh" typeface="Microsoft Uighur"/>
+        <a:font script="Geor" typeface="Sylfaen"/>
+        <a:font script="Armn" typeface="Arial"/>
+        <a:font script="Bugi" typeface="Leelawadee UI"/>
+        <a:font script="Bopo" typeface="Microsoft JhengHei"/>
+        <a:font script="Java" typeface="Javanese Text"/>
+        <a:font script="Lisu" typeface="Segoe UI"/>
+        <a:font script="Mymr" typeface="Myanmar Text"/>
+        <a:font script="Nkoo" typeface="Ebrima"/>
+        <a:font script="Olck" typeface="Nirmala UI"/>
+        <a:font script="Osma" typeface="Ebrima"/>
+        <a:font script="Phag" typeface="Phagspa"/>
+        <a:font script="Syrn" typeface="Estrangelo Edessa"/>
+        <a:font script="Syrj" typeface="Estrangelo Edessa"/>
+        <a:font script="Syre" typeface="Estrangelo Edessa"/>
+        <a:font script="Sora" typeface="Nirmala UI"/>
+        <a:font script="Tale" typeface="Microsoft Tai Le"/>
+        <a:font script="Talu" typeface="Microsoft New Tai Lue"/>
+        <a:font script="Tfng" typeface="Ebrima"/>
+      </a:minorFont>
+    </a:fontScheme>
+    <a:fmtScheme name="Office">
+      <a:fillStyleLst>
+        <a:solidFill>
+          <a:schemeClr val="phClr"/>
+        </a:solidFill>
+        <a:gradFill rotWithShape="1">
+          <a:gsLst>
+            <a:gs pos="0">
+              <a:schemeClr val="phClr">
+                <a:lumMod val="110000"/>
+                <a:satMod val="105000"/>
+                <a:tint val="67000"/>
+              </a:schemeClr>
+            </a:gs>
+            <a:gs pos="50000">
+              <a:schemeClr val="phClr">
+                <a:lumMod val="105000"/>
+                <a:satMod val="103000"/>
+                <a:tint val="73000"/>
+              </a:schemeClr>
+            </a:gs>
+            <a:gs pos="100000">
+              <a:schemeClr val="phClr">
+                <a:lumMod val="105000"/>
+                <a:satMod val="109000"/>
+                <a:tint val="81000"/>
+              </a:schemeClr>
+            </a:gs>
+          </a:gsLst>
+          <a:lin ang="5400000" scaled="0"/>
+        </a:gradFill>
+        <a:gradFill rotWithShape="1">
+          <a:gsLst>
+            <a:gs pos="0">
+              <a:schemeClr val="phClr">
+                <a:satMod val="103000"/>
+                <a:lumMod val="102000"/>
+                <a:tint val="94000"/>
+              </a:schemeClr>
+            </a:gs>
+            <a:gs pos="50000">
+              <a:schemeClr val="phClr">
+                <a:satMod val="110000"/>
+                <a:lumMod val="100000"/>
+                <a:shade val="100000"/>
+              </a:schemeClr>
+            </a:gs>
+            <a:gs pos="100000">
+              <a:schemeClr val="phClr">
+                <a:lumMod val="99000"/>
+                <a:satMod val="120000"/>
+                <a:shade val="78000"/>
+              </a:schemeClr>
+            </a:gs>
+          </a:gsLst>
+          <a:lin ang="5400000" scaled="0"/>
+        </a:gradFill>
+      </a:fillStyleLst>
+      <a:lnStyleLst>
+        <a:ln w="6350" cap="flat" cmpd="sng" algn="ctr">
+          <a:solidFill>
+            <a:schemeClr val="phClr"/>
+          </a:solidFill>
+          <a:prstDash val="solid"/>
+          <a:miter lim="800000"/>
+        </a:ln>
+        <a:ln w="12700" cap="flat" cmpd="sng" algn="ctr">
+          <a:solidFill>
+            <a:schemeClr val="phClr"/>
+          </a:solidFill>
+          <a:prstDash val="solid"/>
+          <a:miter lim="800000"/>
+        </a:ln>
+        <a:ln w="19050" cap="flat" cmpd="sng" algn="ctr">
+          <a:solidFill>
+            <a:schemeClr val="phClr"/>
+          </a:solidFill>
+          <a:prstDash val="solid"/>
+          <a:miter lim="800000"/>
+        </a:ln>
+      </a:lnStyleLst>
+      <a:effectStyleLst>
+        <a:effectStyle>
+          <a:effectLst/>
+        </a:effectStyle>
+        <a:effectStyle>
+          <a:effectLst/>
+        </a:effectStyle>
+        <a:effectStyle>
+          <a:effectLst>
+            <a:outerShdw blurRad="57150" dist="19050" dir="5400000" algn="ctr" rotWithShape="0">
+              <a:srgbClr val="000000">
+                <a:alpha val="63000"/>
+              </a:srgbClr>
+            </a:outerShdw>
+          </a:effectLst>
+        </a:effectStyle>
+      </a:effectStyleLst>
+      <a:bgFillStyleLst>
+        <a:solidFill>
+          <a:schemeClr val="phClr"/>
+        </a:solidFill>
+        <a:solidFill>
+          <a:schemeClr val="phClr">
+            <a:tint val="95000"/>
+            <a:satMod val="170000"/>
+          </a:schemeClr>
+        </a:solidFill>
+        <a:gradFill rotWithShape="1">
+          <a:gsLst>
+            <a:gs pos="0">
+              <a:schemeClr val="phClr">
+                <a:tint val="93000"/>
+                <a:satMod val="150000"/>
+                <a:shade val="98000"/>
+                <a:lumMod val="102000"/>
+              </a:schemeClr>
+            </a:gs>
+            <a:gs pos="50000">
+              <a:schemeClr val="phClr">
+                <a:tint val="98000"/>
+                <a:satMod val="130000"/>
+                <a:shade val="90000"/>
+                <a:lumMod val="103000"/>
+              </a:schemeClr>
+            </a:gs>
+            <a:gs pos="100000">
+              <a:schemeClr val="phClr">
+                <a:shade val="63000"/>
+                <a:satMod val="120000"/>
+              </a:schemeClr>
+            </a:gs>
+          </a:gsLst>
+          <a:lin ang="5400000" scaled="0"/>
+        </a:gradFill>
+      </a:bgFillStyleLst>
+    </a:fmtScheme>
+  </a:themeElements>
+  <a:objectDefaults/>
+  <a:extraClrSchemeLst/>
+</a:theme>
+</file>
+
+<file path=customXml/item1.xml><?xml version="1.0" encoding="utf-8"?>
+<b:Sources xmlns:b="http://schemas.openxmlformats.org/officeDocument/2006/bibliography" xmlns="http://schemas.openxmlformats.org/officeDocument/2006/bibliography" SelectedStyle="\APASixthEditionOfficeOnline.xsl" StyleName="APA" Version="6"/>
+</file>
+
+<file path=customXml/itemProps1.xml><?xml version="1.0" encoding="utf-8"?>
+<ds:datastoreItem xmlns:ds="http://schemas.openxmlformats.org/officeDocument/2006/customXml" ds:itemID="{8220496A-3C8D-46BF-9533-3629D1D62A33}">
+  <ds:schemaRefs>
+    <ds:schemaRef ds:uri="http://schemas.openxmlformats.org/officeDocument/2006/bibliography"/>
+  </ds:schemaRefs>
+</ds:datastoreItem>
 </file>
</xml_diff>

<commit_message>
Je passe à la bêta
</commit_message>
<xml_diff>
--- a/maFichePersonnageJDR/Templates/template_fiche.docx
+++ b/maFichePersonnageJDR/Templates/template_fiche.docx
@@ -4,20 +4,19 @@
   <!-- Generated by Spire.Doc -->
   <w:background w:color="FFFFCC">
     <v:background fillcolor="FFFFCC">
-      <v:fill r:id="rId2" o:title="Parchemin" color2="#FFFFFF" type="tile"/>
+      <v:fill r:id="rId2" o:title="Papier lettre" color2="#FFFFFF" type="tile"/>
     </v:background>
   </w:background>
   <w:body>
     <w:p>
       <w:pPr>
-        <w:jc w:val="both"/>
         <w:rPr/>
       </w:pPr>
       <w:r>
         <w:rPr>
-          <w:sz w:val="40"/>
+          <w:sz w:val="48"/>
         </w:rPr>
-        <w:t xml:space="preserve"> </w:t>
+        <w:t xml:space="preserve">Saryane Baenre</w:t>
       </w:r>
       <w:r>
         <w:rPr/>
@@ -25,7 +24,7 @@
       </w:r>
       <w:r>
         <w:pict>
-          <v:shape id="_x0000_s1025" o:spid="_x0000_s1026" type="#_x0000_t75" style="height:192pt;margin-left:300pt;margin-top:0;position:absolute;width:192pt;z-index:0">
+          <v:shape id="_x0000_s1029" o:spid="_x0000_s1030" type="#_x0000_t75" style="height:192pt;margin-left:300pt;margin-top:0;position:absolute;width:192pt;z-index:0">
             <v:imagedata r:id="rId3" o:title=""/>
             <w10:wrap type="square"/>
           </v:shape>
@@ -35,7 +34,7 @@
         <w:rPr>
           <w:sz w:val="32"/>
         </w:rPr>
-        <w:t xml:space="preserve">Sexe : Masculin</w:t>
+        <w:t xml:space="preserve">Sexe : Féminin</w:t>
       </w:r>
       <w:r>
         <w:rPr/>
@@ -45,7 +44,7 @@
         <w:rPr>
           <w:sz w:val="32"/>
         </w:rPr>
-        <w:t xml:space="preserve">Race : </w:t>
+        <w:t xml:space="preserve">Race : Demi-humaine</w:t>
       </w:r>
       <w:r>
         <w:rPr/>
@@ -55,7 +54,7 @@
         <w:rPr>
           <w:sz w:val="32"/>
         </w:rPr>
-        <w:t xml:space="preserve">Niveau : 1</w:t>
+        <w:t xml:space="preserve">Niveau : 4</w:t>
       </w:r>
       <w:r>
         <w:rPr/>
@@ -69,6 +68,12 @@
         <w:t xml:space="preserve">Histoire : </w:t>
       </w:r>
       <w:r>
+        <w:rPr>
+          <w:sz w:val="24"/>
+        </w:rPr>
+        <w:t xml:space="preserve">Fille de Nym Baenre, elle a été recueillie par son père après l'abandon de sa mère. Ce dernier l'a formé aux arts de la guerre pour qu'elle devienne sa lieutenant, elle désire plus que tout détruire le démon qui a maudit son père.</w:t>
+      </w:r>
+      <w:r>
         <w:rPr/>
         <w:br/>
       </w:r>
@@ -82,9 +87,14 @@
     </w:p>
     <w:p>
       <w:pPr>
-        <w:jc w:val="both"/>
-        <w:rPr/>
-      </w:pPr>
+        <w:rPr/>
+      </w:pPr>
+      <w:r>
+        <w:rPr>
+          <w:sz w:val="24"/>
+        </w:rPr>
+        <w:t xml:space="preserve">Humain, elfique</w:t>
+      </w:r>
       <w:r>
         <w:rPr/>
         <w:br/>
@@ -103,7 +113,7 @@
         <w:rPr>
           <w:sz w:val="24"/>
         </w:rPr>
-        <w:t xml:space="preserve">Argent possédé : 0PO, 0PA, 0PC</w:t>
+        <w:t xml:space="preserve">Argent possédé : 10PO, 6PA, 8PC</w:t>
       </w:r>
       <w:r>
         <w:rPr/>
@@ -182,7 +192,7 @@
               <w:rPr>
                 <w:b/>
               </w:rPr>
-              <w:t xml:space="preserve">0</w:t>
+              <w:t xml:space="preserve">12</w:t>
             </w:r>
           </w:p>
         </w:tc>
@@ -299,7 +309,7 @@
               <w:rPr>
                 <w:b/>
               </w:rPr>
-              <w:t xml:space="preserve">0</w:t>
+              <w:t xml:space="preserve">55</w:t>
             </w:r>
           </w:p>
         </w:tc>
@@ -317,7 +327,7 @@
               <w:rPr>
                 <w:b/>
               </w:rPr>
-              <w:t xml:space="preserve">0</w:t>
+              <w:t xml:space="preserve">55</w:t>
             </w:r>
           </w:p>
         </w:tc>
@@ -335,7 +345,7 @@
               <w:rPr>
                 <w:b/>
               </w:rPr>
-              <w:t xml:space="preserve">0</w:t>
+              <w:t xml:space="preserve">25</w:t>
             </w:r>
           </w:p>
         </w:tc>
@@ -344,7 +354,7 @@
     <w:p>
       <w:pPr/>
       <w:r>
-        <w:t xml:space="preserve">Adresse : 0</w:t>
+        <w:t xml:space="preserve">Adresse : 11</w:t>
       </w:r>
       <w:r>
         <w:tab/>
@@ -359,7 +369,7 @@
         <w:rPr/>
       </w:pPr>
       <w:r>
-        <w:t xml:space="preserve">Agilité : 0</w:t>
+        <w:t xml:space="preserve">Agilité : 15</w:t>
       </w:r>
       <w:r>
         <w:tab/>
@@ -374,14 +384,14 @@
         <w:rPr/>
       </w:pPr>
       <w:r>
-        <w:t xml:space="preserve">Animale : 0</w:t>
-      </w:r>
-      <w:r>
-        <w:tab/>
-        <w:tab/>
-        <w:tab/>
-        <w:tab/>
-        <w:t xml:space="preserve">Intimidation : 0</w:t>
+        <w:t xml:space="preserve">Animale : 5</w:t>
+      </w:r>
+      <w:r>
+        <w:tab/>
+        <w:tab/>
+        <w:tab/>
+        <w:tab/>
+        <w:t xml:space="preserve">Intimidation : 15</w:t>
       </w:r>
     </w:p>
     <w:p>
@@ -431,7 +441,7 @@
         <w:rPr/>
       </w:pPr>
       <w:r>
-        <w:t xml:space="preserve">Connaissances géographiques : 0</w:t>
+        <w:t xml:space="preserve">Connaissances géographiques : 15</w:t>
       </w:r>
       <w:r>
         <w:tab/>
@@ -443,12 +453,12 @@
         <w:rPr/>
       </w:pPr>
       <w:r>
-        <w:t xml:space="preserve">Connaissances historiques : 0</w:t>
-      </w:r>
-      <w:r>
-        <w:tab/>
-        <w:tab/>
-        <w:t xml:space="preserve">Natation : 0</w:t>
+        <w:t xml:space="preserve">Connaissances historiques : 15</w:t>
+      </w:r>
+      <w:r>
+        <w:tab/>
+        <w:tab/>
+        <w:t xml:space="preserve">Natation : 15</w:t>
       </w:r>
     </w:p>
     <w:p>
@@ -461,7 +471,7 @@
       <w:r>
         <w:tab/>
         <w:tab/>
-        <w:t xml:space="preserve">Perception : 0</w:t>
+        <w:t xml:space="preserve">Perception : 15</w:t>
       </w:r>
     </w:p>
     <w:p>
@@ -504,7 +514,7 @@
         <w:tab/>
         <w:tab/>
         <w:tab/>
-        <w:t xml:space="preserve">Psyché : 0</w:t>
+        <w:t xml:space="preserve">Psyché : 10</w:t>
       </w:r>
     </w:p>
     <w:p>
@@ -534,7 +544,7 @@
         <w:tab/>
         <w:tab/>
         <w:tab/>
-        <w:t xml:space="preserve">Vigueur : 0</w:t>
+        <w:t xml:space="preserve">Vigueur : 15</w:t>
       </w:r>
     </w:p>
     <w:p>
@@ -549,18 +559,16 @@
         <w:tab/>
         <w:tab/>
         <w:tab/>
-        <w:t xml:space="preserve">Volonté : 0</w:t>
-      </w:r>
-    </w:p>
-    <w:p>
-      <w:pPr>
-        <w:rPr/>
-      </w:pPr>
-    </w:p>
-    <w:p>
-      <w:pPr>
-        <w:jc w:val="both"/>
-      </w:pPr>
+        <w:t xml:space="preserve">Volonté : 15</w:t>
+      </w:r>
+    </w:p>
+    <w:p>
+      <w:pPr>
+        <w:rPr/>
+      </w:pPr>
+    </w:p>
+    <w:p>
+      <w:pPr/>
       <w:r>
         <w:rPr>
           <w:sz w:val="28"/>
@@ -571,9 +579,11 @@
     </w:p>
     <w:p>
       <w:pPr>
-        <w:jc w:val="both"/>
-        <w:rPr/>
-      </w:pPr>
+        <w:rPr/>
+      </w:pPr>
+      <w:r>
+        <w:t xml:space="preserve">Avantage du terrain: sur un terrain choisi par la créature, celle-ci n'a pas de malus liés aux conditions environnementales, Célérité : attaque toujours en premier lors de tour d'initiative</w:t>
+      </w:r>
       <w:r>
         <w:rPr/>
         <w:br/>
@@ -581,7 +591,7 @@
     </w:p>
     <w:p>
       <w:pPr>
-        <w:jc w:val="both"/>
+        <w:jc w:val="left"/>
       </w:pPr>
       <w:r>
         <w:rPr>
@@ -593,11 +603,121 @@
     </w:p>
     <w:p>
       <w:pPr>
-        <w:jc w:val="both"/>
-        <w:rPr/>
-      </w:pPr>
-      <w:r>
-        <w:t xml:space="preserve">Nom : Scramasax, Poids : 48,95 kg, Portée : 40 cm, Quantitée : 89, Type : Tranchant, Dégât(s) : 1d6+2, Valeur : 2 po, Propriété : UsT, AuM</w:t>
+        <w:jc w:val="left"/>
+        <w:rPr/>
+      </w:pPr>
+      <w:r>
+        <w:t xml:space="preserve">Nom : Épée longue, Poids : 1,5kg, Portée : 1 m, Quantitée : 1, Type : Tranchant, Dégât(s) : 2d8+4, Valeur : 2 po, 7 pa, 5 pc, Propriété : DT, AdM</w:t>
+      </w:r>
+    </w:p>
+    <w:p>
+      <w:pPr>
+        <w:jc w:val="left"/>
+        <w:rPr/>
+      </w:pPr>
+      <w:r>
+        <w:rPr/>
+        <w:t xml:space="preserve">Nom : Dague, Poids : 0,15kg, Portée : 29 cm, Quantitée : 1, Type : Perforant, Dégât(s) : 1d4+2, Valeur : 9 pa, 6 pc, Propriété : Aucune</w:t>
+      </w:r>
+    </w:p>
+    <w:p>
+      <w:pPr>
+        <w:jc w:val="left"/>
+        <w:rPr/>
+      </w:pPr>
+      <w:r>
+        <w:rPr/>
+        <w:t xml:space="preserve">Nom : Spangenhelm, Poids : 4,0kg, Quantitée : 1, Effets : P-T — +4, Valeur : 3 po, 7 pa, 6 pc, Propriété : Aucune</w:t>
+      </w:r>
+    </w:p>
+    <w:p>
+      <w:pPr>
+        <w:jc w:val="left"/>
+        <w:rPr/>
+      </w:pPr>
+      <w:r>
+        <w:rPr/>
+        <w:t xml:space="preserve">Nom : Cuirasse fer, Poids : 15,0kg, Quantitée : 1, Effets : P-T — +3, Valeur : 9 po, 3 pa, 2 pc, Propriété : Aucune</w:t>
+      </w:r>
+    </w:p>
+    <w:p>
+      <w:pPr>
+        <w:jc w:val="left"/>
+        <w:rPr/>
+      </w:pPr>
+      <w:r>
+        <w:rPr/>
+        <w:t xml:space="preserve">Nom : Mitons, Poids : 2,0kg, Quantitée : 1, Effets : P-T — +1, Valeur : 3 po, 5 pc, Propriété : Aucune</w:t>
+      </w:r>
+    </w:p>
+    <w:p>
+      <w:pPr>
+        <w:jc w:val="left"/>
+        <w:rPr/>
+      </w:pPr>
+      <w:r>
+        <w:rPr/>
+        <w:t xml:space="preserve">Nom : Cnémide, Poids : 1,2kg, Quantitée : 1, Effets : P-T — +1, Valeur : 3 po, 1 pa, 5 pc, Propriété : Aucune</w:t>
+      </w:r>
+    </w:p>
+    <w:p>
+      <w:pPr>
+        <w:jc w:val="left"/>
+        <w:rPr/>
+      </w:pPr>
+      <w:r>
+        <w:rPr/>
+        <w:t xml:space="preserve">Nom : Sabatons, Poids : 1,2kg, Quantitée : 1, Effets : P-AT, P-AP — +2, Valeur : 2 po, 5 pa, Propriété : Aucune</w:t>
+      </w:r>
+    </w:p>
+    <w:p>
+      <w:pPr>
+        <w:jc w:val="left"/>
+        <w:rPr/>
+      </w:pPr>
+      <w:r>
+        <w:rPr/>
+        <w:t xml:space="preserve">Nom : Torche, Poids : 0,5kg, Taille : 35 cm, Quantitée : 1, Effets : Éclaire 9 m autour du possesseur, Valeur : 4 pa, 2 pc</w:t>
+      </w:r>
+    </w:p>
+    <w:p>
+      <w:pPr>
+        <w:jc w:val="left"/>
+        <w:rPr/>
+      </w:pPr>
+      <w:r>
+        <w:rPr/>
+        <w:t xml:space="preserve">Nom : Corde, Poids : 0,4kg, Taille : 15 m, Quantitée : 1, Effets : Permet de descendre ou monter, Valeur : </w:t>
+      </w:r>
+    </w:p>
+    <w:p>
+      <w:pPr>
+        <w:jc w:val="left"/>
+        <w:rPr/>
+      </w:pPr>
+      <w:r>
+        <w:rPr/>
+        <w:t xml:space="preserve">Nom : Sac, Poids : 0,10kg, Taille : 50 cm, Quantitée : 1, Effets : Contient des objets, Valeur : 1 pa, 5 pc</w:t>
+      </w:r>
+    </w:p>
+    <w:p>
+      <w:pPr>
+        <w:jc w:val="left"/>
+        <w:rPr/>
+      </w:pPr>
+      <w:r>
+        <w:rPr/>
+        <w:t xml:space="preserve">Nom : Plante médicinal, Poids : 1kg, Taille : 50 cm, Quantitée : 1, Effets : Soigne 1 dé de vie, Valeur : 6 pa</w:t>
+      </w:r>
+    </w:p>
+    <w:p>
+      <w:pPr>
+        <w:jc w:val="left"/>
+        <w:rPr/>
+      </w:pPr>
+      <w:r>
+        <w:rPr/>
+        <w:t xml:space="preserve">Nom : Plante médicinal, Poids : 10 kg, Taille : 50 cm, Quantitée : 10, Effets : Soigne 1 dé de vie, Valeur : 6 pa</w:t>
       </w:r>
       <w:r>
         <w:rPr/>
@@ -613,7 +733,7 @@
     </w:p>
     <w:p>
       <w:pPr>
-        <w:jc w:val="both"/>
+        <w:jc w:val="left"/>
         <w:rPr/>
       </w:pPr>
     </w:p>

</xml_diff>